<commit_message>
added report pages and option to send report to manager
</commit_message>
<xml_diff>
--- a/Software Requirements Specification IBMS.docx
+++ b/Software Requirements Specification IBMS.docx
@@ -128,16 +128,7 @@
           <w:sz w:val="40"/>
           <w:szCs w:val="40"/>
         </w:rPr>
-        <w:t>Project Title:</w:t>
-      </w:r>
-      <w:r>
-        <w:rPr>
-          <w:rFonts w:asciiTheme="minorHAnsi" w:hAnsiTheme="minorHAnsi" w:cstheme="minorHAnsi"/>
-          <w:b/>
-          <w:sz w:val="40"/>
-          <w:szCs w:val="40"/>
-        </w:rPr>
-        <w:t xml:space="preserve"> </w:t>
+        <w:t xml:space="preserve">Project Title: </w:t>
       </w:r>
       <w:r>
         <w:rPr>
@@ -221,7 +212,29 @@
           <w:sz w:val="40"/>
           <w:szCs w:val="40"/>
         </w:rPr>
-        <w:t>July 9 2025</w:t>
+        <w:t xml:space="preserve">July </w:t>
+      </w:r>
+      <w:r>
+        <w:rPr>
+          <w:rFonts w:asciiTheme="minorHAnsi" w:hAnsiTheme="minorHAnsi" w:cstheme="minorHAnsi"/>
+          <w:bCs/>
+          <w:color w:val="1B1C1D"/>
+          <w:sz w:val="40"/>
+          <w:szCs w:val="40"/>
+        </w:rPr>
+        <w:t>20</w:t>
+      </w:r>
+      <w:bookmarkStart w:id="0" w:name="_GoBack"/>
+      <w:bookmarkEnd w:id="0"/>
+      <w:r>
+        <w:rPr>
+          <w:rFonts w:asciiTheme="minorHAnsi" w:hAnsiTheme="minorHAnsi" w:cstheme="minorHAnsi"/>
+          <w:bCs/>
+          <w:color w:val="1B1C1D"/>
+          <w:sz w:val="40"/>
+          <w:szCs w:val="40"/>
+        </w:rPr>
+        <w:t xml:space="preserve"> 2025</w:t>
       </w:r>
     </w:p>
     <w:p>
@@ -245,18 +258,7 @@
           <w:sz w:val="40"/>
           <w:szCs w:val="40"/>
         </w:rPr>
-        <w:t>Prepared By:</w:t>
-      </w:r>
-      <w:r>
-        <w:rPr>
-          <w:rFonts w:asciiTheme="minorHAnsi" w:hAnsiTheme="minorHAnsi" w:cstheme="minorHAnsi"/>
-          <w:b/>
-          <w:bCs/>
-          <w:color w:val="1B1C1D"/>
-          <w:sz w:val="40"/>
-          <w:szCs w:val="40"/>
-        </w:rPr>
-        <w:t xml:space="preserve"> </w:t>
+        <w:t xml:space="preserve">Prepared By: </w:t>
       </w:r>
       <w:r>
         <w:rPr>
@@ -302,8 +304,8 @@
         <w:spacing w:line="276" w:lineRule="auto"/>
         <w:rPr>
           <w:rFonts w:cstheme="minorHAnsi"/>
-          <w:sz w:val="40"/>
-          <w:szCs w:val="40"/>
+          <w:sz w:val="22"/>
+          <w:szCs w:val="22"/>
         </w:rPr>
       </w:pPr>
       <w:r>
@@ -320,8 +322,8 @@
           <w:b/>
           <w:bCs/>
           <w:color w:val="1B1C1D"/>
-          <w:sz w:val="24"/>
-          <w:szCs w:val="24"/>
+          <w:sz w:val="22"/>
+          <w:szCs w:val="22"/>
           <w:lang w:eastAsia="en-IN"/>
         </w:rPr>
         <w:lastRenderedPageBreak/>
@@ -339,8 +341,8 @@
         <w:rPr>
           <w:rFonts w:eastAsia="Times New Roman" w:cstheme="minorHAnsi"/>
           <w:color w:val="1B1C1D"/>
-          <w:sz w:val="24"/>
-          <w:szCs w:val="24"/>
+          <w:sz w:val="22"/>
+          <w:szCs w:val="22"/>
           <w:lang w:eastAsia="en-IN"/>
         </w:rPr>
       </w:pPr>
@@ -348,8 +350,8 @@
         <w:rPr>
           <w:rFonts w:eastAsia="Times New Roman" w:cstheme="minorHAnsi"/>
           <w:color w:val="1B1C1D"/>
-          <w:sz w:val="24"/>
-          <w:szCs w:val="24"/>
+          <w:sz w:val="22"/>
+          <w:szCs w:val="22"/>
           <w:lang w:eastAsia="en-IN"/>
         </w:rPr>
         <w:t>Introduction</w:t>
@@ -358,8 +360,8 @@
         <w:rPr>
           <w:rFonts w:eastAsia="Times New Roman" w:cstheme="minorHAnsi"/>
           <w:color w:val="1B1C1D"/>
-          <w:sz w:val="24"/>
-          <w:szCs w:val="24"/>
+          <w:sz w:val="22"/>
+          <w:szCs w:val="22"/>
           <w:lang w:eastAsia="en-IN"/>
         </w:rPr>
         <w:br/>
@@ -369,8 +371,8 @@
         <w:rPr>
           <w:rFonts w:eastAsia="Times New Roman" w:cstheme="minorHAnsi"/>
           <w:color w:val="1B1C1D"/>
-          <w:sz w:val="24"/>
-          <w:szCs w:val="24"/>
+          <w:sz w:val="22"/>
+          <w:szCs w:val="22"/>
           <w:lang w:eastAsia="en-IN"/>
         </w:rPr>
         <w:br/>
@@ -380,8 +382,8 @@
         <w:rPr>
           <w:rFonts w:eastAsia="Times New Roman" w:cstheme="minorHAnsi"/>
           <w:color w:val="1B1C1D"/>
-          <w:sz w:val="24"/>
-          <w:szCs w:val="24"/>
+          <w:sz w:val="22"/>
+          <w:szCs w:val="22"/>
           <w:lang w:eastAsia="en-IN"/>
         </w:rPr>
         <w:br/>
@@ -391,8 +393,8 @@
         <w:rPr>
           <w:rFonts w:eastAsia="Times New Roman" w:cstheme="minorHAnsi"/>
           <w:color w:val="1B1C1D"/>
-          <w:sz w:val="24"/>
-          <w:szCs w:val="24"/>
+          <w:sz w:val="22"/>
+          <w:szCs w:val="22"/>
           <w:lang w:eastAsia="en-IN"/>
         </w:rPr>
         <w:br/>
@@ -402,8 +404,8 @@
         <w:rPr>
           <w:rFonts w:eastAsia="Times New Roman" w:cstheme="minorHAnsi"/>
           <w:color w:val="1B1C1D"/>
-          <w:sz w:val="24"/>
-          <w:szCs w:val="24"/>
+          <w:sz w:val="22"/>
+          <w:szCs w:val="22"/>
           <w:lang w:eastAsia="en-IN"/>
         </w:rPr>
         <w:br/>
@@ -421,8 +423,8 @@
         <w:rPr>
           <w:rFonts w:eastAsia="Times New Roman" w:cstheme="minorHAnsi"/>
           <w:color w:val="1B1C1D"/>
-          <w:sz w:val="24"/>
-          <w:szCs w:val="24"/>
+          <w:sz w:val="22"/>
+          <w:szCs w:val="22"/>
           <w:lang w:eastAsia="en-IN"/>
         </w:rPr>
       </w:pPr>
@@ -430,8 +432,8 @@
         <w:rPr>
           <w:rFonts w:eastAsia="Times New Roman" w:cstheme="minorHAnsi"/>
           <w:color w:val="1B1C1D"/>
-          <w:sz w:val="24"/>
-          <w:szCs w:val="24"/>
+          <w:sz w:val="22"/>
+          <w:szCs w:val="22"/>
           <w:lang w:eastAsia="en-IN"/>
         </w:rPr>
         <w:t>Overall Description</w:t>
@@ -440,8 +442,8 @@
         <w:rPr>
           <w:rFonts w:eastAsia="Times New Roman" w:cstheme="minorHAnsi"/>
           <w:color w:val="1B1C1D"/>
-          <w:sz w:val="24"/>
-          <w:szCs w:val="24"/>
+          <w:sz w:val="22"/>
+          <w:szCs w:val="22"/>
           <w:lang w:eastAsia="en-IN"/>
         </w:rPr>
         <w:br/>
@@ -451,8 +453,8 @@
         <w:rPr>
           <w:rFonts w:eastAsia="Times New Roman" w:cstheme="minorHAnsi"/>
           <w:color w:val="1B1C1D"/>
-          <w:sz w:val="24"/>
-          <w:szCs w:val="24"/>
+          <w:sz w:val="22"/>
+          <w:szCs w:val="22"/>
           <w:lang w:eastAsia="en-IN"/>
         </w:rPr>
         <w:br/>
@@ -462,8 +464,8 @@
         <w:rPr>
           <w:rFonts w:eastAsia="Times New Roman" w:cstheme="minorHAnsi"/>
           <w:color w:val="1B1C1D"/>
-          <w:sz w:val="24"/>
-          <w:szCs w:val="24"/>
+          <w:sz w:val="22"/>
+          <w:szCs w:val="22"/>
           <w:lang w:eastAsia="en-IN"/>
         </w:rPr>
         <w:br/>
@@ -473,8 +475,8 @@
         <w:rPr>
           <w:rFonts w:eastAsia="Times New Roman" w:cstheme="minorHAnsi"/>
           <w:color w:val="1B1C1D"/>
-          <w:sz w:val="24"/>
-          <w:szCs w:val="24"/>
+          <w:sz w:val="22"/>
+          <w:szCs w:val="22"/>
           <w:lang w:eastAsia="en-IN"/>
         </w:rPr>
         <w:br/>
@@ -484,8 +486,8 @@
         <w:rPr>
           <w:rFonts w:eastAsia="Times New Roman" w:cstheme="minorHAnsi"/>
           <w:color w:val="1B1C1D"/>
-          <w:sz w:val="24"/>
-          <w:szCs w:val="24"/>
+          <w:sz w:val="22"/>
+          <w:szCs w:val="22"/>
           <w:lang w:eastAsia="en-IN"/>
         </w:rPr>
         <w:br/>
@@ -503,8 +505,8 @@
         <w:rPr>
           <w:rFonts w:eastAsia="Times New Roman" w:cstheme="minorHAnsi"/>
           <w:color w:val="1B1C1D"/>
-          <w:sz w:val="24"/>
-          <w:szCs w:val="24"/>
+          <w:sz w:val="22"/>
+          <w:szCs w:val="22"/>
           <w:lang w:eastAsia="en-IN"/>
         </w:rPr>
       </w:pPr>
@@ -512,8 +514,8 @@
         <w:rPr>
           <w:rFonts w:eastAsia="Times New Roman" w:cstheme="minorHAnsi"/>
           <w:color w:val="1B1C1D"/>
-          <w:sz w:val="24"/>
-          <w:szCs w:val="24"/>
+          <w:sz w:val="22"/>
+          <w:szCs w:val="22"/>
           <w:lang w:eastAsia="en-IN"/>
         </w:rPr>
         <w:t>Specific Requirements</w:t>
@@ -522,8 +524,8 @@
         <w:rPr>
           <w:rFonts w:eastAsia="Times New Roman" w:cstheme="minorHAnsi"/>
           <w:color w:val="1B1C1D"/>
-          <w:sz w:val="24"/>
-          <w:szCs w:val="24"/>
+          <w:sz w:val="22"/>
+          <w:szCs w:val="22"/>
           <w:lang w:eastAsia="en-IN"/>
         </w:rPr>
         <w:br/>
@@ -533,8 +535,8 @@
         <w:rPr>
           <w:rFonts w:eastAsia="Times New Roman" w:cstheme="minorHAnsi"/>
           <w:color w:val="1B1C1D"/>
-          <w:sz w:val="24"/>
-          <w:szCs w:val="24"/>
+          <w:sz w:val="22"/>
+          <w:szCs w:val="22"/>
           <w:lang w:eastAsia="en-IN"/>
         </w:rPr>
         <w:br/>
@@ -544,8 +546,8 @@
         <w:rPr>
           <w:rFonts w:eastAsia="Times New Roman" w:cstheme="minorHAnsi"/>
           <w:color w:val="1B1C1D"/>
-          <w:sz w:val="24"/>
-          <w:szCs w:val="24"/>
+          <w:sz w:val="22"/>
+          <w:szCs w:val="22"/>
           <w:lang w:eastAsia="en-IN"/>
         </w:rPr>
         <w:br/>
@@ -555,8 +557,8 @@
         <w:rPr>
           <w:rFonts w:eastAsia="Times New Roman" w:cstheme="minorHAnsi"/>
           <w:color w:val="1B1C1D"/>
-          <w:sz w:val="24"/>
-          <w:szCs w:val="24"/>
+          <w:sz w:val="22"/>
+          <w:szCs w:val="22"/>
           <w:lang w:eastAsia="en-IN"/>
         </w:rPr>
         <w:br/>
@@ -566,8 +568,8 @@
         <w:rPr>
           <w:rFonts w:eastAsia="Times New Roman" w:cstheme="minorHAnsi"/>
           <w:color w:val="1B1C1D"/>
-          <w:sz w:val="24"/>
-          <w:szCs w:val="24"/>
+          <w:sz w:val="22"/>
+          <w:szCs w:val="22"/>
           <w:lang w:eastAsia="en-IN"/>
         </w:rPr>
         <w:br/>
@@ -577,8 +579,8 @@
         <w:rPr>
           <w:rFonts w:eastAsia="Times New Roman" w:cstheme="minorHAnsi"/>
           <w:color w:val="1B1C1D"/>
-          <w:sz w:val="24"/>
-          <w:szCs w:val="24"/>
+          <w:sz w:val="22"/>
+          <w:szCs w:val="22"/>
           <w:lang w:eastAsia="en-IN"/>
         </w:rPr>
         <w:br/>
@@ -588,8 +590,8 @@
         <w:rPr>
           <w:rFonts w:eastAsia="Times New Roman" w:cstheme="minorHAnsi"/>
           <w:color w:val="1B1C1D"/>
-          <w:sz w:val="24"/>
-          <w:szCs w:val="24"/>
+          <w:sz w:val="22"/>
+          <w:szCs w:val="22"/>
           <w:lang w:eastAsia="en-IN"/>
         </w:rPr>
         <w:br/>
@@ -599,8 +601,8 @@
         <w:rPr>
           <w:rFonts w:eastAsia="Times New Roman" w:cstheme="minorHAnsi"/>
           <w:color w:val="1B1C1D"/>
-          <w:sz w:val="24"/>
-          <w:szCs w:val="24"/>
+          <w:sz w:val="22"/>
+          <w:szCs w:val="22"/>
           <w:lang w:eastAsia="en-IN"/>
         </w:rPr>
         <w:br/>
@@ -610,8 +612,8 @@
         <w:rPr>
           <w:rFonts w:eastAsia="Times New Roman" w:cstheme="minorHAnsi"/>
           <w:color w:val="1B1C1D"/>
-          <w:sz w:val="24"/>
-          <w:szCs w:val="24"/>
+          <w:sz w:val="22"/>
+          <w:szCs w:val="22"/>
           <w:lang w:eastAsia="en-IN"/>
         </w:rPr>
         <w:br/>
@@ -621,8 +623,8 @@
         <w:rPr>
           <w:rFonts w:eastAsia="Times New Roman" w:cstheme="minorHAnsi"/>
           <w:color w:val="1B1C1D"/>
-          <w:sz w:val="24"/>
-          <w:szCs w:val="24"/>
+          <w:sz w:val="22"/>
+          <w:szCs w:val="22"/>
           <w:lang w:eastAsia="en-IN"/>
         </w:rPr>
         <w:br/>
@@ -632,8 +634,8 @@
         <w:rPr>
           <w:rFonts w:eastAsia="Times New Roman" w:cstheme="minorHAnsi"/>
           <w:color w:val="1B1C1D"/>
-          <w:sz w:val="24"/>
-          <w:szCs w:val="24"/>
+          <w:sz w:val="22"/>
+          <w:szCs w:val="22"/>
           <w:lang w:eastAsia="en-IN"/>
         </w:rPr>
         <w:br/>
@@ -643,8 +645,8 @@
         <w:rPr>
           <w:rFonts w:eastAsia="Times New Roman" w:cstheme="minorHAnsi"/>
           <w:color w:val="1B1C1D"/>
-          <w:sz w:val="24"/>
-          <w:szCs w:val="24"/>
+          <w:sz w:val="22"/>
+          <w:szCs w:val="22"/>
           <w:lang w:eastAsia="en-IN"/>
         </w:rPr>
         <w:br/>
@@ -654,8 +656,8 @@
         <w:rPr>
           <w:rFonts w:eastAsia="Times New Roman" w:cstheme="minorHAnsi"/>
           <w:color w:val="1B1C1D"/>
-          <w:sz w:val="24"/>
-          <w:szCs w:val="24"/>
+          <w:sz w:val="22"/>
+          <w:szCs w:val="22"/>
           <w:lang w:eastAsia="en-IN"/>
         </w:rPr>
         <w:br/>
@@ -665,8 +667,8 @@
         <w:rPr>
           <w:rFonts w:eastAsia="Times New Roman" w:cstheme="minorHAnsi"/>
           <w:color w:val="1B1C1D"/>
-          <w:sz w:val="24"/>
-          <w:szCs w:val="24"/>
+          <w:sz w:val="22"/>
+          <w:szCs w:val="22"/>
           <w:lang w:eastAsia="en-IN"/>
         </w:rPr>
         <w:br/>
@@ -684,8 +686,8 @@
         <w:rPr>
           <w:rFonts w:eastAsia="Times New Roman" w:cstheme="minorHAnsi"/>
           <w:color w:val="1B1C1D"/>
-          <w:sz w:val="24"/>
-          <w:szCs w:val="24"/>
+          <w:sz w:val="22"/>
+          <w:szCs w:val="22"/>
           <w:lang w:eastAsia="en-IN"/>
         </w:rPr>
       </w:pPr>
@@ -693,8 +695,8 @@
         <w:rPr>
           <w:rFonts w:eastAsia="Times New Roman" w:cstheme="minorHAnsi"/>
           <w:color w:val="1B1C1D"/>
-          <w:sz w:val="24"/>
-          <w:szCs w:val="24"/>
+          <w:sz w:val="22"/>
+          <w:szCs w:val="22"/>
           <w:lang w:eastAsia="en-IN"/>
         </w:rPr>
         <w:t>Problem Identification &amp; Analysis</w:t>
@@ -703,8 +705,8 @@
         <w:rPr>
           <w:rFonts w:eastAsia="Times New Roman" w:cstheme="minorHAnsi"/>
           <w:color w:val="1B1C1D"/>
-          <w:sz w:val="24"/>
-          <w:szCs w:val="24"/>
+          <w:sz w:val="22"/>
+          <w:szCs w:val="22"/>
           <w:lang w:eastAsia="en-IN"/>
         </w:rPr>
         <w:br/>
@@ -714,8 +716,8 @@
         <w:rPr>
           <w:rFonts w:eastAsia="Times New Roman" w:cstheme="minorHAnsi"/>
           <w:color w:val="1B1C1D"/>
-          <w:sz w:val="24"/>
-          <w:szCs w:val="24"/>
+          <w:sz w:val="22"/>
+          <w:szCs w:val="22"/>
           <w:lang w:eastAsia="en-IN"/>
         </w:rPr>
         <w:br/>
@@ -725,8 +727,8 @@
         <w:rPr>
           <w:rFonts w:eastAsia="Times New Roman" w:cstheme="minorHAnsi"/>
           <w:color w:val="1B1C1D"/>
-          <w:sz w:val="24"/>
-          <w:szCs w:val="24"/>
+          <w:sz w:val="22"/>
+          <w:szCs w:val="22"/>
           <w:lang w:eastAsia="en-IN"/>
         </w:rPr>
         <w:br/>
@@ -736,8 +738,8 @@
         <w:rPr>
           <w:rFonts w:eastAsia="Times New Roman" w:cstheme="minorHAnsi"/>
           <w:color w:val="1B1C1D"/>
-          <w:sz w:val="24"/>
-          <w:szCs w:val="24"/>
+          <w:sz w:val="22"/>
+          <w:szCs w:val="22"/>
           <w:lang w:eastAsia="en-IN"/>
         </w:rPr>
         <w:br/>
@@ -755,8 +757,8 @@
         <w:rPr>
           <w:rFonts w:eastAsia="Times New Roman" w:cstheme="minorHAnsi"/>
           <w:color w:val="1B1C1D"/>
-          <w:sz w:val="24"/>
-          <w:szCs w:val="24"/>
+          <w:sz w:val="22"/>
+          <w:szCs w:val="22"/>
           <w:lang w:eastAsia="en-IN"/>
         </w:rPr>
       </w:pPr>
@@ -764,8 +766,8 @@
         <w:rPr>
           <w:rFonts w:eastAsia="Times New Roman" w:cstheme="minorHAnsi"/>
           <w:color w:val="1B1C1D"/>
-          <w:sz w:val="24"/>
-          <w:szCs w:val="24"/>
+          <w:sz w:val="22"/>
+          <w:szCs w:val="22"/>
           <w:lang w:eastAsia="en-IN"/>
         </w:rPr>
         <w:t>System Architecture (High-Level Design)</w:t>
@@ -782,8 +784,8 @@
         <w:rPr>
           <w:rFonts w:eastAsia="Times New Roman" w:cstheme="minorHAnsi"/>
           <w:color w:val="1B1C1D"/>
-          <w:sz w:val="24"/>
-          <w:szCs w:val="24"/>
+          <w:sz w:val="22"/>
+          <w:szCs w:val="22"/>
           <w:lang w:eastAsia="en-IN"/>
         </w:rPr>
       </w:pPr>
@@ -791,8 +793,8 @@
         <w:rPr>
           <w:rFonts w:eastAsia="Times New Roman" w:cstheme="minorHAnsi"/>
           <w:color w:val="1B1C1D"/>
-          <w:sz w:val="24"/>
-          <w:szCs w:val="24"/>
+          <w:sz w:val="22"/>
+          <w:szCs w:val="22"/>
           <w:lang w:eastAsia="en-IN"/>
         </w:rPr>
         <w:t>Future Enhancements/Research Directions</w:t>
@@ -809,8 +811,8 @@
         <w:rPr>
           <w:rFonts w:eastAsia="Times New Roman" w:cstheme="minorHAnsi"/>
           <w:color w:val="1B1C1D"/>
-          <w:sz w:val="24"/>
-          <w:szCs w:val="24"/>
+          <w:sz w:val="22"/>
+          <w:szCs w:val="22"/>
           <w:lang w:eastAsia="en-IN"/>
         </w:rPr>
       </w:pPr>
@@ -818,8 +820,8 @@
         <w:rPr>
           <w:rFonts w:eastAsia="Times New Roman" w:cstheme="minorHAnsi"/>
           <w:color w:val="1B1C1D"/>
-          <w:sz w:val="24"/>
-          <w:szCs w:val="24"/>
+          <w:sz w:val="22"/>
+          <w:szCs w:val="22"/>
           <w:lang w:eastAsia="en-IN"/>
         </w:rPr>
         <w:t>References</w:t>
@@ -836,8 +838,8 @@
         <w:rPr>
           <w:rFonts w:eastAsia="Times New Roman" w:cstheme="minorHAnsi"/>
           <w:color w:val="1B1C1D"/>
-          <w:sz w:val="24"/>
-          <w:szCs w:val="24"/>
+          <w:sz w:val="22"/>
+          <w:szCs w:val="22"/>
           <w:lang w:eastAsia="en-IN"/>
         </w:rPr>
       </w:pPr>
@@ -845,8 +847,8 @@
         <w:rPr>
           <w:rFonts w:eastAsia="Times New Roman" w:cstheme="minorHAnsi"/>
           <w:color w:val="1B1C1D"/>
-          <w:sz w:val="24"/>
-          <w:szCs w:val="24"/>
+          <w:sz w:val="22"/>
+          <w:szCs w:val="22"/>
           <w:lang w:eastAsia="en-IN"/>
         </w:rPr>
         <w:t>Appendix (if any)</w:t>
@@ -2239,7 +2241,23 @@
           <w:sz w:val="22"/>
           <w:szCs w:val="22"/>
         </w:rPr>
-        <w:t>Input: Product name (text), description (text), quantity (integer), price (decimal), category (optional text)</w:t>
+        <w:t xml:space="preserve">Input: Product </w:t>
+      </w:r>
+      <w:proofErr w:type="gramStart"/>
+      <w:r>
+        <w:rPr>
+          <w:sz w:val="22"/>
+          <w:szCs w:val="22"/>
+        </w:rPr>
+        <w:t>name ,</w:t>
+      </w:r>
+      <w:proofErr w:type="gramEnd"/>
+      <w:r>
+        <w:rPr>
+          <w:sz w:val="22"/>
+          <w:szCs w:val="22"/>
+        </w:rPr>
+        <w:t xml:space="preserve"> description , quantity , price , category </w:t>
       </w:r>
     </w:p>
     <w:p>
@@ -2373,7 +2391,23 @@
           <w:sz w:val="22"/>
           <w:szCs w:val="22"/>
         </w:rPr>
-        <w:t>Input: Customer name (text), email address (email format), phone number (text), address (optional text)</w:t>
+        <w:t xml:space="preserve">Input: Customer </w:t>
+      </w:r>
+      <w:proofErr w:type="gramStart"/>
+      <w:r>
+        <w:rPr>
+          <w:sz w:val="22"/>
+          <w:szCs w:val="22"/>
+        </w:rPr>
+        <w:t>name ,</w:t>
+      </w:r>
+      <w:proofErr w:type="gramEnd"/>
+      <w:r>
+        <w:rPr>
+          <w:sz w:val="22"/>
+          <w:szCs w:val="22"/>
+        </w:rPr>
+        <w:t xml:space="preserve"> email address , phone number , address </w:t>
       </w:r>
     </w:p>
     <w:p>
@@ -2961,93 +2995,112 @@
     </w:p>
     <w:p>
       <w:pPr>
-        <w:pStyle w:val="ListBullet"/>
-        <w:numPr>
-          <w:ilvl w:val="0"/>
-          <w:numId w:val="0"/>
-        </w:numPr>
-        <w:spacing w:line="360" w:lineRule="auto"/>
-      </w:pPr>
-      <w:r>
-        <w:t>• NFR-001: System response time shall be less than 3 seconds for all user interface interactions</w:t>
-      </w:r>
-    </w:p>
-    <w:p>
-      <w:pPr>
-        <w:pStyle w:val="ListBullet"/>
-        <w:numPr>
-          <w:ilvl w:val="0"/>
-          <w:numId w:val="0"/>
-        </w:numPr>
-        <w:spacing w:line="360" w:lineRule="auto"/>
-      </w:pPr>
-      <w:r>
-        <w:t>• NFR-002: Database queries shall complete within 1 second for standard operations</w:t>
-      </w:r>
-    </w:p>
-    <w:p>
-      <w:pPr>
-        <w:pStyle w:val="ListBullet"/>
-        <w:numPr>
-          <w:ilvl w:val="0"/>
-          <w:numId w:val="0"/>
-        </w:numPr>
-        <w:spacing w:line="360" w:lineRule="auto"/>
-      </w:pPr>
-      <w:r>
-        <w:t>• NFR-003: PDF generation shall complete within 5 seconds for typical invoice sizes</w:t>
-      </w:r>
-    </w:p>
-    <w:p>
-      <w:pPr>
-        <w:pStyle w:val="ListBullet"/>
-        <w:numPr>
-          <w:ilvl w:val="0"/>
-          <w:numId w:val="0"/>
-        </w:numPr>
-        <w:spacing w:line="360" w:lineRule="auto"/>
-      </w:pPr>
-      <w:r>
-        <w:t>• NFR-004: System shall support up to 100 concurrent users without performance degradation</w:t>
-      </w:r>
-    </w:p>
-    <w:p>
-      <w:pPr>
-        <w:pStyle w:val="ListBullet"/>
-        <w:numPr>
-          <w:ilvl w:val="0"/>
-          <w:numId w:val="0"/>
-        </w:numPr>
-        <w:spacing w:line="360" w:lineRule="auto"/>
-      </w:pPr>
-      <w:r>
-        <w:t>• NFR-005: Page load times shall be less than 2 seconds on standard internet connections</w:t>
-      </w:r>
-    </w:p>
-    <w:p>
-      <w:pPr>
-        <w:pStyle w:val="ListBullet"/>
-        <w:numPr>
-          <w:ilvl w:val="0"/>
-          <w:numId w:val="0"/>
-        </w:numPr>
-        <w:spacing w:line="360" w:lineRule="auto"/>
-      </w:pPr>
-      <w:r>
-        <w:t>• NFR-006: SMS notifications shall be delivered within 30 seconds of trigger</w:t>
-      </w:r>
-    </w:p>
-    <w:p>
-      <w:pPr>
-        <w:pStyle w:val="ListBullet"/>
-        <w:numPr>
-          <w:ilvl w:val="0"/>
-          <w:numId w:val="0"/>
-        </w:numPr>
-        <w:spacing w:line="360" w:lineRule="auto"/>
-      </w:pPr>
-      <w:r>
-        <w:t>• NFR-007: Email notifications shall be sent within 60 seconds of trigger</w:t>
+        <w:spacing w:after="0" w:line="360" w:lineRule="auto"/>
+        <w:rPr>
+          <w:rFonts w:eastAsia="Times New Roman" w:cstheme="minorHAnsi"/>
+          <w:sz w:val="22"/>
+          <w:szCs w:val="22"/>
+          <w:lang w:eastAsia="en-IN"/>
+        </w:rPr>
+      </w:pPr>
+      <w:r>
+        <w:rPr>
+          <w:rFonts w:eastAsia="Times New Roman" w:cstheme="minorHAnsi"/>
+          <w:sz w:val="22"/>
+          <w:szCs w:val="22"/>
+          <w:lang w:eastAsia="en-IN"/>
+        </w:rPr>
+        <w:t xml:space="preserve">• NFR-001: All user interface interactions must have a system response time of less than three seconds; </w:t>
+      </w:r>
+    </w:p>
+    <w:p>
+      <w:pPr>
+        <w:spacing w:after="0" w:line="360" w:lineRule="auto"/>
+        <w:rPr>
+          <w:rFonts w:eastAsia="Times New Roman" w:cstheme="minorHAnsi"/>
+          <w:sz w:val="22"/>
+          <w:szCs w:val="22"/>
+          <w:lang w:eastAsia="en-IN"/>
+        </w:rPr>
+      </w:pPr>
+      <w:r>
+        <w:rPr>
+          <w:rFonts w:eastAsia="Times New Roman" w:cstheme="minorHAnsi"/>
+          <w:sz w:val="22"/>
+          <w:szCs w:val="22"/>
+          <w:lang w:eastAsia="en-IN"/>
+        </w:rPr>
+        <w:t>• NFR-002: Database queries must finish in one second for routine operations;</w:t>
+      </w:r>
+    </w:p>
+    <w:p>
+      <w:pPr>
+        <w:spacing w:after="0" w:line="360" w:lineRule="auto"/>
+        <w:rPr>
+          <w:rFonts w:eastAsia="Times New Roman" w:cstheme="minorHAnsi"/>
+          <w:sz w:val="22"/>
+          <w:szCs w:val="22"/>
+          <w:lang w:eastAsia="en-IN"/>
+        </w:rPr>
+      </w:pPr>
+      <w:r>
+        <w:rPr>
+          <w:rFonts w:eastAsia="Times New Roman" w:cstheme="minorHAnsi"/>
+          <w:sz w:val="22"/>
+          <w:szCs w:val="22"/>
+          <w:lang w:eastAsia="en-IN"/>
+        </w:rPr>
+        <w:t xml:space="preserve">• NFR-003: PDF generation must finish in five seconds for typical invoice sizes. </w:t>
+      </w:r>
+      <w:r>
+        <w:rPr>
+          <w:rFonts w:eastAsia="Times New Roman" w:cstheme="minorHAnsi"/>
+          <w:sz w:val="22"/>
+          <w:szCs w:val="22"/>
+          <w:lang w:eastAsia="en-IN"/>
+        </w:rPr>
+        <w:br/>
+        <w:t xml:space="preserve">• NFR-004: The system can accommodate up to 100 users at once without experiencing any performance issues; </w:t>
+      </w:r>
+    </w:p>
+    <w:p>
+      <w:pPr>
+        <w:spacing w:after="0" w:line="360" w:lineRule="auto"/>
+        <w:rPr>
+          <w:rFonts w:eastAsia="Times New Roman" w:cstheme="minorHAnsi"/>
+          <w:sz w:val="22"/>
+          <w:szCs w:val="22"/>
+          <w:lang w:eastAsia="en-IN"/>
+        </w:rPr>
+      </w:pPr>
+      <w:r>
+        <w:rPr>
+          <w:rFonts w:eastAsia="Times New Roman" w:cstheme="minorHAnsi"/>
+          <w:sz w:val="22"/>
+          <w:szCs w:val="22"/>
+          <w:lang w:eastAsia="en-IN"/>
+        </w:rPr>
+        <w:t xml:space="preserve">• NFR-005: On typical internet connections, page loads should take less than two seconds. </w:t>
+      </w:r>
+      <w:r>
+        <w:rPr>
+          <w:rFonts w:eastAsia="Times New Roman" w:cstheme="minorHAnsi"/>
+          <w:sz w:val="22"/>
+          <w:szCs w:val="22"/>
+          <w:lang w:eastAsia="en-IN"/>
+        </w:rPr>
+        <w:br/>
+        <w:t xml:space="preserve">• NFR-006: Within 30 seconds of the trigger, SMS notifications must be sent </w:t>
+      </w:r>
+      <w:r>
+        <w:rPr>
+          <w:rFonts w:eastAsia="Times New Roman" w:cstheme="minorHAnsi"/>
+          <w:sz w:val="22"/>
+          <w:szCs w:val="22"/>
+          <w:lang w:eastAsia="en-IN"/>
+        </w:rPr>
+        <w:br/>
+        <w:t>• NFR-007: Within 60 seconds of the trigger, email notifications must be sent.</w:t>
       </w:r>
     </w:p>
     <w:p>
@@ -3067,92 +3120,130 @@
     </w:p>
     <w:p>
       <w:pPr>
-        <w:pStyle w:val="ListBullet"/>
-        <w:numPr>
-          <w:ilvl w:val="0"/>
-          <w:numId w:val="0"/>
-        </w:numPr>
-        <w:spacing w:line="360" w:lineRule="auto"/>
-      </w:pPr>
-      <w:r>
-        <w:t>• NFR-008: All API endpoints shall require proper authentication and authorization</w:t>
-      </w:r>
-    </w:p>
-    <w:p>
-      <w:pPr>
-        <w:pStyle w:val="ListBullet"/>
-        <w:numPr>
-          <w:ilvl w:val="0"/>
-          <w:numId w:val="0"/>
-        </w:numPr>
-        <w:spacing w:line="360" w:lineRule="auto"/>
-      </w:pPr>
-      <w:r>
-        <w:t>• NFR-009: Sensitive data shall be encrypted in transit using HTTPS/TLS protocols</w:t>
-      </w:r>
-    </w:p>
-    <w:p>
-      <w:pPr>
-        <w:pStyle w:val="ListBullet"/>
-        <w:numPr>
-          <w:ilvl w:val="0"/>
-          <w:numId w:val="0"/>
-        </w:numPr>
-        <w:spacing w:line="360" w:lineRule="auto"/>
-      </w:pPr>
-      <w:r>
-        <w:t>• NFR-010: Environment variables shall be used for all credentials and sensitive configuration</w:t>
-      </w:r>
-    </w:p>
-    <w:p>
-      <w:pPr>
-        <w:pStyle w:val="ListBullet"/>
-        <w:numPr>
-          <w:ilvl w:val="0"/>
-          <w:numId w:val="0"/>
-        </w:numPr>
-        <w:spacing w:line="360" w:lineRule="auto"/>
-      </w:pPr>
-      <w:r>
-        <w:t>• NFR-011: Input validation shall prevent SQL injection and cross-site scripting attacks</w:t>
-      </w:r>
-    </w:p>
-    <w:p>
-      <w:pPr>
-        <w:pStyle w:val="ListBullet"/>
-        <w:numPr>
-          <w:ilvl w:val="0"/>
-          <w:numId w:val="0"/>
-        </w:numPr>
-        <w:spacing w:line="360" w:lineRule="auto"/>
-      </w:pPr>
-      <w:r>
-        <w:t>• NFR-01</w:t>
-      </w:r>
-      <w:r>
-        <w:t>2</w:t>
-      </w:r>
-      <w:r>
-        <w:t>: Database connections shall use secure authentication methods</w:t>
-      </w:r>
-    </w:p>
-    <w:p>
-      <w:pPr>
-        <w:pStyle w:val="ListBullet"/>
-        <w:numPr>
-          <w:ilvl w:val="0"/>
-          <w:numId w:val="0"/>
-        </w:numPr>
-        <w:spacing w:line="360" w:lineRule="auto"/>
-      </w:pPr>
-      <w:r>
-        <w:t>• NFR-01</w:t>
-      </w:r>
-      <w:r>
-        <w:t>4</w:t>
-      </w:r>
-      <w:r>
-        <w:t>: All user actions shall be logged for audit purposes</w:t>
+        <w:spacing w:line="360" w:lineRule="auto"/>
+        <w:rPr>
+          <w:rFonts w:eastAsia="Times New Roman" w:cstheme="minorHAnsi"/>
+          <w:lang w:eastAsia="en-IN"/>
+        </w:rPr>
+      </w:pPr>
+      <w:r>
+        <w:rPr>
+          <w:rFonts w:eastAsia="Times New Roman" w:cstheme="minorHAnsi"/>
+          <w:sz w:val="22"/>
+          <w:szCs w:val="22"/>
+          <w:lang w:eastAsia="en-IN"/>
+        </w:rPr>
+        <w:t>•</w:t>
+      </w:r>
+      <w:r>
+        <w:rPr>
+          <w:rFonts w:eastAsia="Times New Roman" w:cstheme="minorHAnsi"/>
+          <w:sz w:val="22"/>
+          <w:szCs w:val="22"/>
+          <w:lang w:eastAsia="en-IN"/>
+        </w:rPr>
+        <w:t xml:space="preserve"> </w:t>
+      </w:r>
+      <w:r>
+        <w:rPr>
+          <w:rFonts w:eastAsia="Times New Roman" w:cstheme="minorHAnsi"/>
+          <w:lang w:eastAsia="en-IN"/>
+        </w:rPr>
+        <w:t>NFR-008: All API endpoints must have the appropriate authorization and authentication;</w:t>
+      </w:r>
+    </w:p>
+    <w:p>
+      <w:pPr>
+        <w:spacing w:line="360" w:lineRule="auto"/>
+        <w:rPr>
+          <w:rFonts w:eastAsia="Times New Roman" w:cstheme="minorHAnsi"/>
+          <w:lang w:eastAsia="en-IN"/>
+        </w:rPr>
+      </w:pPr>
+      <w:r>
+        <w:rPr>
+          <w:rFonts w:eastAsia="Times New Roman" w:cstheme="minorHAnsi"/>
+          <w:sz w:val="22"/>
+          <w:szCs w:val="22"/>
+          <w:lang w:eastAsia="en-IN"/>
+        </w:rPr>
+        <w:t>•</w:t>
+      </w:r>
+      <w:r>
+        <w:rPr>
+          <w:rFonts w:eastAsia="Times New Roman" w:cstheme="minorHAnsi"/>
+          <w:sz w:val="22"/>
+          <w:szCs w:val="22"/>
+          <w:lang w:eastAsia="en-IN"/>
+        </w:rPr>
+        <w:t xml:space="preserve"> </w:t>
+      </w:r>
+      <w:r>
+        <w:rPr>
+          <w:rFonts w:eastAsia="Times New Roman" w:cstheme="minorHAnsi"/>
+          <w:lang w:eastAsia="en-IN"/>
+        </w:rPr>
+        <w:t>NFR-009: HTTPS/TLS protocols must be used to encrypt sensitive data while it is in transit.</w:t>
+      </w:r>
+      <w:r>
+        <w:rPr>
+          <w:rFonts w:eastAsia="Times New Roman" w:cstheme="minorHAnsi"/>
+          <w:lang w:eastAsia="en-IN"/>
+        </w:rPr>
+        <w:br/>
+        <w:t>•</w:t>
+      </w:r>
+      <w:r>
+        <w:rPr>
+          <w:rFonts w:eastAsia="Times New Roman" w:cstheme="minorHAnsi"/>
+          <w:lang w:eastAsia="en-IN"/>
+        </w:rPr>
+        <w:t xml:space="preserve"> </w:t>
+      </w:r>
+      <w:r>
+        <w:rPr>
+          <w:rFonts w:eastAsia="Times New Roman" w:cstheme="minorHAnsi"/>
+          <w:lang w:eastAsia="en-IN"/>
+        </w:rPr>
+        <w:t xml:space="preserve">NFR-010: All credentials and sensitive configurations must use environment variables. </w:t>
+      </w:r>
+      <w:r>
+        <w:rPr>
+          <w:rFonts w:eastAsia="Times New Roman" w:cstheme="minorHAnsi"/>
+          <w:lang w:eastAsia="en-IN"/>
+        </w:rPr>
+        <w:br/>
+      </w:r>
+      <w:r>
+        <w:rPr>
+          <w:rFonts w:eastAsia="Times New Roman" w:cstheme="minorHAnsi"/>
+          <w:lang w:eastAsia="en-IN"/>
+        </w:rPr>
+        <w:br/>
+      </w:r>
+      <w:r>
+        <w:rPr>
+          <w:rFonts w:eastAsia="Times New Roman" w:cstheme="minorHAnsi"/>
+          <w:lang w:eastAsia="en-IN"/>
+        </w:rPr>
+        <w:lastRenderedPageBreak/>
+        <w:t xml:space="preserve">• NFR-011: Input validation will stop cross-site scripting and SQL injection attacks. </w:t>
+      </w:r>
+      <w:r>
+        <w:rPr>
+          <w:rFonts w:eastAsia="Times New Roman" w:cstheme="minorHAnsi"/>
+          <w:lang w:eastAsia="en-IN"/>
+        </w:rPr>
+        <w:br/>
+        <w:t xml:space="preserve">• NFR-012: Secure authentication techniques must be used for database connections. </w:t>
+      </w:r>
+      <w:r>
+        <w:rPr>
+          <w:rFonts w:eastAsia="Times New Roman" w:cstheme="minorHAnsi"/>
+          <w:lang w:eastAsia="en-IN"/>
+        </w:rPr>
+        <w:br/>
+        <w:t>• NFR-014: For auditing purposes, every user action must be recorded.</w:t>
       </w:r>
     </w:p>
     <w:p>
@@ -3167,104 +3258,472 @@
         <w:rPr>
           <w:color w:val="auto"/>
         </w:rPr>
+        <w:t>3.2.3. Usability Requirements</w:t>
+      </w:r>
+    </w:p>
+    <w:p>
+      <w:pPr>
+        <w:spacing w:after="0" w:line="360" w:lineRule="auto"/>
+        <w:rPr>
+          <w:rFonts w:eastAsia="Times New Roman" w:cstheme="minorHAnsi"/>
+          <w:sz w:val="22"/>
+          <w:szCs w:val="22"/>
+          <w:lang w:eastAsia="en-IN"/>
+        </w:rPr>
+      </w:pPr>
+      <w:r>
+        <w:rPr>
+          <w:rFonts w:eastAsia="Times New Roman" w:cstheme="minorHAnsi"/>
+          <w:sz w:val="22"/>
+          <w:szCs w:val="22"/>
+          <w:lang w:eastAsia="en-IN"/>
+        </w:rPr>
+        <w:t>•</w:t>
+      </w:r>
+      <w:r>
+        <w:rPr>
+          <w:rFonts w:eastAsia="Times New Roman" w:cstheme="minorHAnsi"/>
+          <w:sz w:val="22"/>
+          <w:szCs w:val="22"/>
+          <w:lang w:eastAsia="en-IN"/>
+        </w:rPr>
+        <w:t>NFR-015: Users with a basic understanding of computers should find the interface easy to use;</w:t>
+      </w:r>
+    </w:p>
+    <w:p>
+      <w:pPr>
+        <w:spacing w:after="0" w:line="360" w:lineRule="auto"/>
+        <w:rPr>
+          <w:rFonts w:eastAsia="Times New Roman" w:cstheme="minorHAnsi"/>
+          <w:sz w:val="22"/>
+          <w:szCs w:val="22"/>
+          <w:lang w:eastAsia="en-IN"/>
+        </w:rPr>
+      </w:pPr>
+      <w:r>
+        <w:rPr>
+          <w:rFonts w:eastAsia="Times New Roman" w:cstheme="minorHAnsi"/>
+          <w:sz w:val="22"/>
+          <w:szCs w:val="22"/>
+          <w:lang w:eastAsia="en-IN"/>
+        </w:rPr>
+        <w:t>•</w:t>
+      </w:r>
+      <w:r>
+        <w:rPr>
+          <w:rFonts w:eastAsia="Times New Roman" w:cstheme="minorHAnsi"/>
+          <w:sz w:val="22"/>
+          <w:szCs w:val="22"/>
+          <w:lang w:eastAsia="en-IN"/>
+        </w:rPr>
+        <w:t>NFR-016: The system should provide concise, actionable error messages</w:t>
+      </w:r>
+      <w:r>
+        <w:rPr>
+          <w:rFonts w:eastAsia="Times New Roman" w:cstheme="minorHAnsi"/>
+          <w:sz w:val="22"/>
+          <w:szCs w:val="22"/>
+          <w:lang w:eastAsia="en-IN"/>
+        </w:rPr>
+        <w:t xml:space="preserve"> </w:t>
+      </w:r>
+    </w:p>
+    <w:p>
+      <w:pPr>
+        <w:spacing w:after="0" w:line="360" w:lineRule="auto"/>
+        <w:rPr>
+          <w:rFonts w:eastAsia="Times New Roman" w:cstheme="minorHAnsi"/>
+          <w:sz w:val="22"/>
+          <w:szCs w:val="22"/>
+          <w:lang w:eastAsia="en-IN"/>
+        </w:rPr>
+      </w:pPr>
+      <w:r>
+        <w:rPr>
+          <w:rFonts w:eastAsia="Times New Roman" w:cstheme="minorHAnsi"/>
+          <w:sz w:val="22"/>
+          <w:szCs w:val="22"/>
+          <w:lang w:eastAsia="en-IN"/>
+        </w:rPr>
+        <w:t>•</w:t>
+      </w:r>
+      <w:r>
+        <w:rPr>
+          <w:rFonts w:eastAsia="Times New Roman" w:cstheme="minorHAnsi"/>
+          <w:sz w:val="22"/>
+          <w:szCs w:val="22"/>
+          <w:lang w:eastAsia="en-IN"/>
+        </w:rPr>
+        <w:t xml:space="preserve">NFR-017: All application pages should have consistent navigation. </w:t>
+      </w:r>
+      <w:r>
+        <w:rPr>
+          <w:rFonts w:eastAsia="Times New Roman" w:cstheme="minorHAnsi"/>
+          <w:sz w:val="22"/>
+          <w:szCs w:val="22"/>
+          <w:lang w:eastAsia="en-IN"/>
+        </w:rPr>
+        <w:br/>
+      </w:r>
+      <w:r>
+        <w:rPr>
+          <w:rFonts w:eastAsia="Times New Roman" w:cstheme="minorHAnsi"/>
+          <w:sz w:val="22"/>
+          <w:szCs w:val="22"/>
+          <w:lang w:eastAsia="en-IN"/>
+        </w:rPr>
+        <w:t>•</w:t>
+      </w:r>
+      <w:r>
+        <w:rPr>
+          <w:rFonts w:eastAsia="Times New Roman" w:cstheme="minorHAnsi"/>
+          <w:sz w:val="22"/>
+          <w:szCs w:val="22"/>
+          <w:lang w:eastAsia="en-IN"/>
+        </w:rPr>
+        <w:t xml:space="preserve">NFR-018: Real-time validation feedback will be provided by the forms; </w:t>
+      </w:r>
+    </w:p>
+    <w:p>
+      <w:pPr>
+        <w:spacing w:after="0" w:line="360" w:lineRule="auto"/>
+        <w:rPr>
+          <w:rFonts w:eastAsia="Times New Roman" w:cstheme="minorHAnsi"/>
+          <w:sz w:val="22"/>
+          <w:szCs w:val="22"/>
+          <w:lang w:eastAsia="en-IN"/>
+        </w:rPr>
+      </w:pPr>
+      <w:r>
+        <w:rPr>
+          <w:rFonts w:eastAsia="Times New Roman" w:cstheme="minorHAnsi"/>
+          <w:sz w:val="22"/>
+          <w:szCs w:val="22"/>
+          <w:lang w:eastAsia="en-IN"/>
+        </w:rPr>
+        <w:t>•</w:t>
+      </w:r>
+      <w:r>
+        <w:rPr>
+          <w:rFonts w:eastAsia="Times New Roman" w:cstheme="minorHAnsi"/>
+          <w:sz w:val="22"/>
+          <w:szCs w:val="22"/>
+          <w:lang w:eastAsia="en-IN"/>
+        </w:rPr>
+        <w:t xml:space="preserve">NFR-019: The system will be available on desktop and tablet computers. </w:t>
+      </w:r>
+      <w:r>
+        <w:rPr>
+          <w:rFonts w:eastAsia="Times New Roman" w:cstheme="minorHAnsi"/>
+          <w:sz w:val="22"/>
+          <w:szCs w:val="22"/>
+          <w:lang w:eastAsia="en-IN"/>
+        </w:rPr>
+        <w:br/>
+        <w:t xml:space="preserve">• NFR-020: The user interface must adhere to contemporary design standards. </w:t>
+      </w:r>
+      <w:r>
+        <w:rPr>
+          <w:rFonts w:eastAsia="Times New Roman" w:cstheme="minorHAnsi"/>
+          <w:sz w:val="22"/>
+          <w:szCs w:val="22"/>
+          <w:lang w:eastAsia="en-IN"/>
+        </w:rPr>
+        <w:br/>
+        <w:t>• NFR-021: Complex features will have access to help documentation.</w:t>
+      </w:r>
+    </w:p>
+    <w:p>
+      <w:pPr>
+        <w:pStyle w:val="Heading2"/>
+        <w:spacing w:line="360" w:lineRule="auto"/>
+        <w:rPr>
+          <w:color w:val="auto"/>
+        </w:rPr>
+      </w:pPr>
+      <w:r>
+        <w:rPr>
+          <w:color w:val="auto"/>
+        </w:rPr>
+        <w:t>3.3. External Interface Requirements</w:t>
+      </w:r>
+    </w:p>
+    <w:p>
+      <w:pPr>
+        <w:pStyle w:val="Heading3"/>
+        <w:spacing w:line="360" w:lineRule="auto"/>
+        <w:rPr>
+          <w:color w:val="auto"/>
+        </w:rPr>
+      </w:pPr>
+      <w:r>
+        <w:rPr>
+          <w:color w:val="auto"/>
+        </w:rPr>
+        <w:t>3.3.1. User Interfaces</w:t>
+      </w:r>
+    </w:p>
+    <w:p>
+      <w:pPr>
+        <w:spacing w:line="360" w:lineRule="auto"/>
+      </w:pPr>
+      <w:r>
+        <w:t>The system shall provide the following user interface components:</w:t>
+      </w:r>
+    </w:p>
+    <w:p>
+      <w:pPr>
+        <w:pStyle w:val="ListBullet"/>
+        <w:numPr>
+          <w:ilvl w:val="0"/>
+          <w:numId w:val="0"/>
+        </w:numPr>
+        <w:spacing w:line="360" w:lineRule="auto"/>
+      </w:pPr>
+      <w:r>
+        <w:t>• Web-based interface using Next.js framework with responsive design</w:t>
+      </w:r>
+    </w:p>
+    <w:p>
+      <w:pPr>
+        <w:pStyle w:val="ListBullet"/>
+        <w:numPr>
+          <w:ilvl w:val="0"/>
+          <w:numId w:val="0"/>
+        </w:numPr>
+        <w:spacing w:line="360" w:lineRule="auto"/>
+      </w:pPr>
+      <w:r>
+        <w:t>• Form-based interactions for data entry and management</w:t>
+      </w:r>
+    </w:p>
+    <w:p>
+      <w:pPr>
+        <w:pStyle w:val="ListBullet"/>
+        <w:numPr>
+          <w:ilvl w:val="0"/>
+          <w:numId w:val="0"/>
+        </w:numPr>
+        <w:spacing w:line="360" w:lineRule="auto"/>
+      </w:pPr>
+      <w:r>
+        <w:t>• Dashboard with key metrics and quick access to common functions</w:t>
+      </w:r>
+    </w:p>
+    <w:p>
+      <w:pPr>
+        <w:pStyle w:val="ListBullet"/>
+        <w:numPr>
+          <w:ilvl w:val="0"/>
+          <w:numId w:val="0"/>
+        </w:numPr>
+        <w:spacing w:line="360" w:lineRule="auto"/>
+      </w:pPr>
+      <w:r>
+        <w:t>• Search and filter capabilities for inventory and customer data</w:t>
+      </w:r>
+    </w:p>
+    <w:p>
+      <w:pPr>
+        <w:pStyle w:val="ListBullet"/>
+        <w:numPr>
+          <w:ilvl w:val="0"/>
+          <w:numId w:val="0"/>
+        </w:numPr>
+        <w:spacing w:line="360" w:lineRule="auto"/>
+      </w:pPr>
+      <w:r>
+        <w:t>• Breadcrumb navigation for easy page traversal</w:t>
+      </w:r>
+    </w:p>
+    <w:p>
+      <w:pPr>
+        <w:pStyle w:val="ListBullet"/>
+        <w:numPr>
+          <w:ilvl w:val="0"/>
+          <w:numId w:val="0"/>
+        </w:numPr>
+        <w:spacing w:line="360" w:lineRule="auto"/>
+      </w:pPr>
+      <w:r>
+        <w:t>• Responsive design supporting desktop (1920x1080) and tablet (768x1024) resolutions</w:t>
+      </w:r>
+    </w:p>
+    <w:p>
+      <w:pPr>
+        <w:pStyle w:val="Heading3"/>
+        <w:spacing w:line="360" w:lineRule="auto"/>
+        <w:rPr>
+          <w:color w:val="auto"/>
+        </w:rPr>
+      </w:pPr>
+      <w:r>
+        <w:rPr>
+          <w:color w:val="auto"/>
+        </w:rPr>
+        <w:t>3.3.2. Hardware Interfaces</w:t>
+      </w:r>
+    </w:p>
+    <w:p>
+      <w:pPr>
+        <w:spacing w:line="360" w:lineRule="auto"/>
+      </w:pPr>
+      <w:r>
+        <w:t>The system has the following hardware interface requirements:</w:t>
+      </w:r>
+    </w:p>
+    <w:p>
+      <w:pPr>
+        <w:pStyle w:val="ListBullet"/>
+        <w:numPr>
+          <w:ilvl w:val="0"/>
+          <w:numId w:val="0"/>
+        </w:numPr>
+        <w:spacing w:line="360" w:lineRule="auto"/>
+      </w:pPr>
+      <w:r>
+        <w:t>• Standard web browsers (Chrome, Firefox, Safari, Edge) on desktop and tablet devices</w:t>
+      </w:r>
+    </w:p>
+    <w:p>
+      <w:pPr>
+        <w:pStyle w:val="ListBullet"/>
+        <w:numPr>
+          <w:ilvl w:val="0"/>
+          <w:numId w:val="0"/>
+        </w:numPr>
+        <w:spacing w:line="360" w:lineRule="auto"/>
+      </w:pPr>
+      <w:r>
+        <w:t>• Minimum screen resolution of 1024x768 pixels</w:t>
+      </w:r>
+    </w:p>
+    <w:p>
+      <w:pPr>
+        <w:pStyle w:val="ListBullet"/>
+        <w:numPr>
+          <w:ilvl w:val="0"/>
+          <w:numId w:val="0"/>
+        </w:numPr>
+        <w:spacing w:line="360" w:lineRule="auto"/>
+      </w:pPr>
+      <w:r>
+        <w:t>• Internet connectivity for web access and external service communication</w:t>
+      </w:r>
+    </w:p>
+    <w:p>
+      <w:pPr>
+        <w:pStyle w:val="Heading3"/>
+        <w:spacing w:line="360" w:lineRule="auto"/>
+        <w:rPr>
+          <w:color w:val="auto"/>
+        </w:rPr>
+      </w:pPr>
+      <w:r>
+        <w:rPr>
+          <w:color w:val="auto"/>
+        </w:rPr>
+        <w:t>3.3.3. Software Interfaces</w:t>
+      </w:r>
+    </w:p>
+    <w:p>
+      <w:pPr>
+        <w:spacing w:line="360" w:lineRule="auto"/>
+      </w:pPr>
+      <w:r>
+        <w:t>The system interfaces with the following software components:</w:t>
+      </w:r>
+    </w:p>
+    <w:p>
+      <w:pPr>
+        <w:pStyle w:val="ListBullet"/>
+        <w:numPr>
+          <w:ilvl w:val="0"/>
+          <w:numId w:val="0"/>
+        </w:numPr>
+        <w:spacing w:line="360" w:lineRule="auto"/>
+      </w:pPr>
+      <w:r>
+        <w:t>• Django REST API for backend communication and business logic</w:t>
+      </w:r>
+    </w:p>
+    <w:p>
+      <w:pPr>
+        <w:pStyle w:val="ListBullet"/>
+        <w:numPr>
+          <w:ilvl w:val="0"/>
+          <w:numId w:val="0"/>
+        </w:numPr>
+        <w:spacing w:line="360" w:lineRule="auto"/>
+      </w:pPr>
+      <w:r>
+        <w:t>• PostgreSQL database for data persistence and management</w:t>
+      </w:r>
+    </w:p>
+    <w:p>
+      <w:pPr>
+        <w:pStyle w:val="ListBullet"/>
+        <w:numPr>
+          <w:ilvl w:val="0"/>
+          <w:numId w:val="0"/>
+        </w:numPr>
+        <w:spacing w:line="360" w:lineRule="auto"/>
+      </w:pPr>
+      <w:r>
+        <w:t>• Twilio API for SMS notification delivery</w:t>
+      </w:r>
+    </w:p>
+    <w:p>
+      <w:pPr>
+        <w:pStyle w:val="ListBullet"/>
+        <w:numPr>
+          <w:ilvl w:val="0"/>
+          <w:numId w:val="0"/>
+        </w:numPr>
+        <w:spacing w:line="360" w:lineRule="auto"/>
+      </w:pPr>
+      <w:r>
+        <w:t xml:space="preserve">• </w:t>
+      </w:r>
+      <w:proofErr w:type="spellStart"/>
+      <w:r>
+        <w:t>ReportLab</w:t>
+      </w:r>
+      <w:proofErr w:type="spellEnd"/>
+      <w:r>
+        <w:t xml:space="preserve"> library for PDF generation and formatting</w:t>
+      </w:r>
+    </w:p>
+    <w:p>
+      <w:pPr>
+        <w:pStyle w:val="ListBullet"/>
+        <w:numPr>
+          <w:ilvl w:val="0"/>
+          <w:numId w:val="0"/>
+        </w:numPr>
+        <w:spacing w:line="360" w:lineRule="auto"/>
+      </w:pPr>
+      <w:r>
         <w:lastRenderedPageBreak/>
-        <w:t>3.2.3. Usability Requirements</w:t>
-      </w:r>
-    </w:p>
-    <w:p>
-      <w:pPr>
-        <w:pStyle w:val="ListBullet"/>
-        <w:numPr>
-          <w:ilvl w:val="0"/>
-          <w:numId w:val="0"/>
-        </w:numPr>
-        <w:spacing w:line="360" w:lineRule="auto"/>
-      </w:pPr>
-      <w:r>
-        <w:t>• NFR-015: Interface shall be intuitive for users with basic computer literacy</w:t>
-      </w:r>
-    </w:p>
-    <w:p>
-      <w:pPr>
-        <w:pStyle w:val="ListBullet"/>
-        <w:numPr>
-          <w:ilvl w:val="0"/>
-          <w:numId w:val="0"/>
-        </w:numPr>
-        <w:spacing w:line="360" w:lineRule="auto"/>
-      </w:pPr>
-      <w:r>
-        <w:t>• NFR-016: System shall provide clear, actionable error messages</w:t>
-      </w:r>
-    </w:p>
-    <w:p>
-      <w:pPr>
-        <w:pStyle w:val="ListBullet"/>
-        <w:numPr>
-          <w:ilvl w:val="0"/>
-          <w:numId w:val="0"/>
-        </w:numPr>
-        <w:spacing w:line="360" w:lineRule="auto"/>
-      </w:pPr>
-      <w:r>
-        <w:t>• NFR-017: Navigation shall be consistent across all application pages</w:t>
-      </w:r>
-    </w:p>
-    <w:p>
-      <w:pPr>
-        <w:pStyle w:val="ListBullet"/>
-        <w:numPr>
-          <w:ilvl w:val="0"/>
-          <w:numId w:val="0"/>
-        </w:numPr>
-        <w:spacing w:line="360" w:lineRule="auto"/>
-      </w:pPr>
-      <w:r>
-        <w:t>• NFR-018: Forms shall provide real-time validation feedback</w:t>
-      </w:r>
-    </w:p>
-    <w:p>
-      <w:pPr>
-        <w:pStyle w:val="ListBullet"/>
-        <w:numPr>
-          <w:ilvl w:val="0"/>
-          <w:numId w:val="0"/>
-        </w:numPr>
-        <w:spacing w:line="360" w:lineRule="auto"/>
-      </w:pPr>
-      <w:r>
-        <w:t>• NFR-019: System shall be accessible on desktop and tablet devices</w:t>
-      </w:r>
-    </w:p>
-    <w:p>
-      <w:pPr>
-        <w:pStyle w:val="ListBullet"/>
-        <w:numPr>
-          <w:ilvl w:val="0"/>
-          <w:numId w:val="0"/>
-        </w:numPr>
-        <w:spacing w:line="360" w:lineRule="auto"/>
-      </w:pPr>
-      <w:r>
-        <w:t>• NFR-020: User interface shall follow modern design principles</w:t>
-      </w:r>
-    </w:p>
-    <w:p>
-      <w:pPr>
-        <w:pStyle w:val="ListBullet"/>
-        <w:numPr>
-          <w:ilvl w:val="0"/>
-          <w:numId w:val="0"/>
-        </w:numPr>
-        <w:spacing w:line="360" w:lineRule="auto"/>
-      </w:pPr>
-      <w:r>
-        <w:t>• NFR-021: Help documentation shall be available for complex features</w:t>
-      </w:r>
-    </w:p>
-    <w:p>
-      <w:pPr>
-        <w:pStyle w:val="Heading2"/>
+        <w:t>• Django CORS headers for cross-origin resource sharing</w:t>
+      </w:r>
+    </w:p>
+    <w:p>
+      <w:pPr>
+        <w:pStyle w:val="ListBullet"/>
+        <w:numPr>
+          <w:ilvl w:val="0"/>
+          <w:numId w:val="0"/>
+        </w:numPr>
+        <w:spacing w:line="360" w:lineRule="auto"/>
+      </w:pPr>
+      <w:r>
+        <w:t>• Next.js framework for frontend development and routing</w:t>
+      </w:r>
+    </w:p>
+    <w:p>
+      <w:pPr>
+        <w:pStyle w:val="Heading3"/>
         <w:spacing w:line="360" w:lineRule="auto"/>
         <w:rPr>
           <w:color w:val="auto"/>
@@ -3274,294 +3733,6 @@
         <w:rPr>
           <w:color w:val="auto"/>
         </w:rPr>
-        <w:t>3.3. External Interface Requirements</w:t>
-      </w:r>
-    </w:p>
-    <w:p>
-      <w:pPr>
-        <w:pStyle w:val="Heading3"/>
-        <w:spacing w:line="360" w:lineRule="auto"/>
-        <w:rPr>
-          <w:color w:val="auto"/>
-        </w:rPr>
-      </w:pPr>
-      <w:r>
-        <w:rPr>
-          <w:color w:val="auto"/>
-        </w:rPr>
-        <w:t>3.3.1. User Interfaces</w:t>
-      </w:r>
-    </w:p>
-    <w:p>
-      <w:pPr>
-        <w:spacing w:line="360" w:lineRule="auto"/>
-      </w:pPr>
-      <w:r>
-        <w:t>The system shall provide the following user interface components:</w:t>
-      </w:r>
-    </w:p>
-    <w:p>
-      <w:pPr>
-        <w:pStyle w:val="ListBullet"/>
-        <w:numPr>
-          <w:ilvl w:val="0"/>
-          <w:numId w:val="0"/>
-        </w:numPr>
-        <w:spacing w:line="360" w:lineRule="auto"/>
-      </w:pPr>
-      <w:r>
-        <w:t>• Web-based interface using Next.js framework with responsive design</w:t>
-      </w:r>
-    </w:p>
-    <w:p>
-      <w:pPr>
-        <w:pStyle w:val="ListBullet"/>
-        <w:numPr>
-          <w:ilvl w:val="0"/>
-          <w:numId w:val="0"/>
-        </w:numPr>
-        <w:spacing w:line="360" w:lineRule="auto"/>
-      </w:pPr>
-      <w:r>
-        <w:t>• Form-based interactions for data entry and management</w:t>
-      </w:r>
-    </w:p>
-    <w:p>
-      <w:pPr>
-        <w:pStyle w:val="ListBullet"/>
-        <w:numPr>
-          <w:ilvl w:val="0"/>
-          <w:numId w:val="0"/>
-        </w:numPr>
-        <w:spacing w:line="360" w:lineRule="auto"/>
-      </w:pPr>
-      <w:r>
-        <w:t>• Dashboard with key metrics and quick access to common functions</w:t>
-      </w:r>
-    </w:p>
-    <w:p>
-      <w:pPr>
-        <w:pStyle w:val="ListBullet"/>
-        <w:numPr>
-          <w:ilvl w:val="0"/>
-          <w:numId w:val="0"/>
-        </w:numPr>
-        <w:spacing w:line="360" w:lineRule="auto"/>
-      </w:pPr>
-      <w:r>
-        <w:t>• Search and filter capabilities for inventory and customer data</w:t>
-      </w:r>
-    </w:p>
-    <w:p>
-      <w:pPr>
-        <w:pStyle w:val="ListBullet"/>
-        <w:numPr>
-          <w:ilvl w:val="0"/>
-          <w:numId w:val="0"/>
-        </w:numPr>
-        <w:spacing w:line="360" w:lineRule="auto"/>
-      </w:pPr>
-      <w:r>
-        <w:t>• Breadcrumb navigation for easy page traversal</w:t>
-      </w:r>
-    </w:p>
-    <w:p>
-      <w:pPr>
-        <w:pStyle w:val="ListBullet"/>
-        <w:numPr>
-          <w:ilvl w:val="0"/>
-          <w:numId w:val="0"/>
-        </w:numPr>
-        <w:spacing w:line="360" w:lineRule="auto"/>
-      </w:pPr>
-      <w:r>
-        <w:t>• Responsive design supporting desktop (1920x1080) and tablet (768x1024) resolutions</w:t>
-      </w:r>
-    </w:p>
-    <w:p>
-      <w:pPr>
-        <w:pStyle w:val="Heading3"/>
-        <w:spacing w:line="360" w:lineRule="auto"/>
-        <w:rPr>
-          <w:color w:val="auto"/>
-        </w:rPr>
-      </w:pPr>
-      <w:r>
-        <w:rPr>
-          <w:color w:val="auto"/>
-        </w:rPr>
-        <w:t>3.3.2. Hardware Interfaces</w:t>
-      </w:r>
-    </w:p>
-    <w:p>
-      <w:pPr>
-        <w:spacing w:line="360" w:lineRule="auto"/>
-      </w:pPr>
-      <w:r>
-        <w:t>The system has the following hardware interface requirements:</w:t>
-      </w:r>
-    </w:p>
-    <w:p>
-      <w:pPr>
-        <w:pStyle w:val="ListBullet"/>
-        <w:numPr>
-          <w:ilvl w:val="0"/>
-          <w:numId w:val="0"/>
-        </w:numPr>
-        <w:spacing w:line="360" w:lineRule="auto"/>
-      </w:pPr>
-      <w:r>
-        <w:t>• Standard web browsers (Chrome, Firefox, Safari, Edge) on desktop and tablet devices</w:t>
-      </w:r>
-    </w:p>
-    <w:p>
-      <w:pPr>
-        <w:pStyle w:val="ListBullet"/>
-        <w:numPr>
-          <w:ilvl w:val="0"/>
-          <w:numId w:val="0"/>
-        </w:numPr>
-        <w:spacing w:line="360" w:lineRule="auto"/>
-      </w:pPr>
-      <w:r>
-        <w:t>• Minimum screen resolution of 1024x768 pixels</w:t>
-      </w:r>
-    </w:p>
-    <w:p>
-      <w:pPr>
-        <w:pStyle w:val="ListBullet"/>
-        <w:numPr>
-          <w:ilvl w:val="0"/>
-          <w:numId w:val="0"/>
-        </w:numPr>
-        <w:spacing w:line="360" w:lineRule="auto"/>
-      </w:pPr>
-      <w:r>
-        <w:t>• Internet connectivity for web access and external service communication</w:t>
-      </w:r>
-    </w:p>
-    <w:p>
-      <w:pPr>
-        <w:pStyle w:val="Heading3"/>
-        <w:spacing w:line="360" w:lineRule="auto"/>
-        <w:rPr>
-          <w:color w:val="auto"/>
-        </w:rPr>
-      </w:pPr>
-      <w:r>
-        <w:rPr>
-          <w:color w:val="auto"/>
-        </w:rPr>
-        <w:t>3.3.3. Software Interfaces</w:t>
-      </w:r>
-    </w:p>
-    <w:p>
-      <w:pPr>
-        <w:spacing w:line="360" w:lineRule="auto"/>
-      </w:pPr>
-      <w:r>
-        <w:t>The system interfaces with the following software components:</w:t>
-      </w:r>
-    </w:p>
-    <w:p>
-      <w:pPr>
-        <w:pStyle w:val="ListBullet"/>
-        <w:numPr>
-          <w:ilvl w:val="0"/>
-          <w:numId w:val="0"/>
-        </w:numPr>
-        <w:spacing w:line="360" w:lineRule="auto"/>
-      </w:pPr>
-      <w:r>
-        <w:t>• Django REST API for backend communication and business logic</w:t>
-      </w:r>
-    </w:p>
-    <w:p>
-      <w:pPr>
-        <w:pStyle w:val="ListBullet"/>
-        <w:numPr>
-          <w:ilvl w:val="0"/>
-          <w:numId w:val="0"/>
-        </w:numPr>
-        <w:spacing w:line="360" w:lineRule="auto"/>
-      </w:pPr>
-      <w:r>
-        <w:t>• PostgreSQL database for data persistence and management</w:t>
-      </w:r>
-    </w:p>
-    <w:p>
-      <w:pPr>
-        <w:pStyle w:val="ListBullet"/>
-        <w:numPr>
-          <w:ilvl w:val="0"/>
-          <w:numId w:val="0"/>
-        </w:numPr>
-        <w:spacing w:line="360" w:lineRule="auto"/>
-      </w:pPr>
-      <w:r>
-        <w:t>• Twilio API for SMS notification delivery</w:t>
-      </w:r>
-    </w:p>
-    <w:p>
-      <w:pPr>
-        <w:pStyle w:val="ListBullet"/>
-        <w:numPr>
-          <w:ilvl w:val="0"/>
-          <w:numId w:val="0"/>
-        </w:numPr>
-        <w:spacing w:line="360" w:lineRule="auto"/>
-      </w:pPr>
-      <w:r>
-        <w:t xml:space="preserve">• </w:t>
-      </w:r>
-      <w:proofErr w:type="spellStart"/>
-      <w:r>
-        <w:t>ReportLab</w:t>
-      </w:r>
-      <w:proofErr w:type="spellEnd"/>
-      <w:r>
-        <w:t xml:space="preserve"> library for PDF generation and formatting</w:t>
-      </w:r>
-    </w:p>
-    <w:p>
-      <w:pPr>
-        <w:pStyle w:val="ListBullet"/>
-        <w:numPr>
-          <w:ilvl w:val="0"/>
-          <w:numId w:val="0"/>
-        </w:numPr>
-        <w:spacing w:line="360" w:lineRule="auto"/>
-      </w:pPr>
-      <w:r>
-        <w:t>• Django CORS headers for cross-origin resource sharing</w:t>
-      </w:r>
-    </w:p>
-    <w:p>
-      <w:pPr>
-        <w:pStyle w:val="ListBullet"/>
-        <w:numPr>
-          <w:ilvl w:val="0"/>
-          <w:numId w:val="0"/>
-        </w:numPr>
-        <w:spacing w:line="360" w:lineRule="auto"/>
-      </w:pPr>
-      <w:r>
-        <w:t>• Next.js framework for frontend development and routing</w:t>
-      </w:r>
-    </w:p>
-    <w:p>
-      <w:pPr>
-        <w:pStyle w:val="Heading3"/>
-        <w:spacing w:line="360" w:lineRule="auto"/>
-        <w:rPr>
-          <w:color w:val="auto"/>
-        </w:rPr>
-      </w:pPr>
-      <w:r>
-        <w:rPr>
-          <w:color w:val="auto"/>
-        </w:rPr>
-        <w:lastRenderedPageBreak/>
         <w:t>3.3.4. Communications Interfaces</w:t>
       </w:r>
     </w:p>
@@ -3582,7 +3753,6 @@
         </w:numPr>
         <w:spacing w:line="360" w:lineRule="auto"/>
       </w:pPr>
-      <w:bookmarkStart w:id="0" w:name="_GoBack"/>
       <w:r>
         <w:t>• HTTP/HTTPS for web communication and API requests</w:t>
       </w:r>
@@ -3652,7 +3822,6 @@
         <w:t>• TCP/IP for database connections</w:t>
       </w:r>
     </w:p>
-    <w:bookmarkEnd w:id="0"/>
     <w:p>
       <w:pPr>
         <w:spacing w:line="360" w:lineRule="auto"/>
@@ -3840,20 +4009,23 @@
         <w:spacing w:line="360" w:lineRule="auto"/>
       </w:pPr>
       <w:r>
-        <w:t>• QuickBooks: Comprehensive accounting software with inventory features, but expensive ($25-150/month) and complex for small businesses</w:t>
-      </w:r>
-    </w:p>
-    <w:p>
-      <w:pPr>
-        <w:pStyle w:val="ListBullet"/>
-        <w:numPr>
-          <w:ilvl w:val="0"/>
-          <w:numId w:val="0"/>
-        </w:numPr>
-        <w:spacing w:line="360" w:lineRule="auto"/>
-      </w:pPr>
-      <w:r>
-        <w:t>• Oracle NetSuite: Cloud-based ERP with strong inventory management, but high cost and complexity</w:t>
+        <w:t xml:space="preserve">• QuickBooks: Comprehensive accounting software with inventory features, but </w:t>
+      </w:r>
+      <w:r>
+        <w:t>high cost.</w:t>
+      </w:r>
+    </w:p>
+    <w:p>
+      <w:pPr>
+        <w:pStyle w:val="ListBullet"/>
+        <w:numPr>
+          <w:ilvl w:val="0"/>
+          <w:numId w:val="0"/>
+        </w:numPr>
+        <w:spacing w:line="360" w:lineRule="auto"/>
+      </w:pPr>
+      <w:r>
+        <w:t xml:space="preserve">• Oracle NetSuite: Cloud-based ERP with strong inventory management, but high cost </w:t>
       </w:r>
     </w:p>
     <w:p>
@@ -3874,123 +4046,165 @@
         <w:spacing w:line="360" w:lineRule="auto"/>
       </w:pPr>
       <w:r>
-        <w:t>• Shopify: E-commerce focused with basic inventory features, not suitable for traditional retail</w:t>
-      </w:r>
-    </w:p>
-    <w:p>
-      <w:pPr>
-        <w:spacing w:line="360" w:lineRule="auto"/>
-      </w:pPr>
-    </w:p>
-    <w:p>
-      <w:pPr>
-        <w:spacing w:line="360" w:lineRule="auto"/>
-      </w:pPr>
-    </w:p>
-    <w:p>
-      <w:pPr>
-        <w:spacing w:line="360" w:lineRule="auto"/>
-      </w:pPr>
-    </w:p>
-    <w:p>
-      <w:pPr>
-        <w:spacing w:line="360" w:lineRule="auto"/>
-      </w:pPr>
-      <w:r>
+        <w:t xml:space="preserve">• Shopify: </w:t>
+      </w:r>
+      <w:r>
+        <w:t>E-commerce site with basic inventory features but not suitable for traditional retail</w:t>
+      </w:r>
+    </w:p>
+    <w:p>
+      <w:pPr>
+        <w:pStyle w:val="ListBullet"/>
+        <w:numPr>
+          <w:ilvl w:val="0"/>
+          <w:numId w:val="0"/>
+        </w:numPr>
+        <w:spacing w:line="360" w:lineRule="auto"/>
+      </w:pPr>
+    </w:p>
+    <w:p>
+      <w:pPr>
+        <w:pStyle w:val="ListBullet"/>
+        <w:numPr>
+          <w:ilvl w:val="0"/>
+          <w:numId w:val="0"/>
+        </w:numPr>
+        <w:spacing w:line="360" w:lineRule="auto"/>
+      </w:pPr>
+    </w:p>
+    <w:p>
+      <w:pPr>
+        <w:pStyle w:val="ListBullet"/>
+        <w:numPr>
+          <w:ilvl w:val="0"/>
+          <w:numId w:val="0"/>
+        </w:numPr>
+        <w:spacing w:line="360" w:lineRule="auto"/>
+      </w:pPr>
+    </w:p>
+    <w:p>
+      <w:pPr>
+        <w:pStyle w:val="ListBullet"/>
+        <w:numPr>
+          <w:ilvl w:val="0"/>
+          <w:numId w:val="0"/>
+        </w:numPr>
+        <w:spacing w:line="360" w:lineRule="auto"/>
+      </w:pPr>
+    </w:p>
+    <w:p>
+      <w:pPr>
+        <w:spacing w:line="360" w:lineRule="auto"/>
+      </w:pPr>
+    </w:p>
+    <w:p>
+      <w:pPr>
+        <w:spacing w:line="360" w:lineRule="auto"/>
+        <w:rPr>
+          <w:sz w:val="22"/>
+          <w:szCs w:val="22"/>
+        </w:rPr>
+      </w:pPr>
+      <w:r>
+        <w:rPr>
+          <w:sz w:val="22"/>
+          <w:szCs w:val="22"/>
+        </w:rPr>
         <w:lastRenderedPageBreak/>
         <w:t>Identified Gaps and Limitations:</w:t>
       </w:r>
-    </w:p>
-    <w:p>
-      <w:pPr>
-        <w:pStyle w:val="ListBullet"/>
-        <w:numPr>
-          <w:ilvl w:val="0"/>
-          <w:numId w:val="0"/>
-        </w:numPr>
-        <w:spacing w:line="360" w:lineRule="auto"/>
-      </w:pPr>
-      <w:r>
-        <w:t>• High cost of enterprise solutions making them inaccessible to small businesses</w:t>
-      </w:r>
-    </w:p>
-    <w:p>
-      <w:pPr>
-        <w:pStyle w:val="ListBullet"/>
-        <w:numPr>
-          <w:ilvl w:val="0"/>
-          <w:numId w:val="0"/>
-        </w:numPr>
-        <w:spacing w:line="360" w:lineRule="auto"/>
-      </w:pPr>
-      <w:r>
-        <w:t>• Complexity of existing systems requiring significant training and technical expertise</w:t>
-      </w:r>
-    </w:p>
-    <w:p>
-      <w:pPr>
-        <w:pStyle w:val="ListBullet"/>
-        <w:numPr>
-          <w:ilvl w:val="0"/>
-          <w:numId w:val="0"/>
-        </w:numPr>
-        <w:spacing w:line="360" w:lineRule="auto"/>
-      </w:pPr>
-      <w:r>
-        <w:t>• Lack of integrated SMS notifications for real-time business alerts</w:t>
-      </w:r>
-    </w:p>
-    <w:p>
-      <w:pPr>
-        <w:pStyle w:val="ListBullet"/>
-        <w:numPr>
-          <w:ilvl w:val="0"/>
-          <w:numId w:val="0"/>
-        </w:numPr>
-        <w:spacing w:line="360" w:lineRule="auto"/>
-      </w:pPr>
-      <w:r>
-        <w:t>• Limited customization options for specific business requirements</w:t>
-      </w:r>
-    </w:p>
-    <w:p>
-      <w:pPr>
-        <w:pStyle w:val="ListBullet"/>
-        <w:numPr>
-          <w:ilvl w:val="0"/>
-          <w:numId w:val="0"/>
-        </w:numPr>
-        <w:spacing w:line="360" w:lineRule="auto"/>
-      </w:pPr>
-      <w:r>
-        <w:t>• Poor user experience and outdated interfaces in many solutions</w:t>
-      </w:r>
-    </w:p>
-    <w:p>
-      <w:pPr>
-        <w:pStyle w:val="ListBullet"/>
-        <w:numPr>
-          <w:ilvl w:val="0"/>
-          <w:numId w:val="0"/>
-        </w:numPr>
-        <w:spacing w:line="360" w:lineRule="auto"/>
-      </w:pPr>
-      <w:r>
-        <w:t>• Lack of modern web-based architecture in affordable solutions</w:t>
-      </w:r>
-    </w:p>
-    <w:p>
-      <w:pPr>
-        <w:pStyle w:val="ListBullet"/>
-        <w:numPr>
-          <w:ilvl w:val="0"/>
-          <w:numId w:val="0"/>
-        </w:numPr>
-        <w:spacing w:line="360" w:lineRule="auto"/>
-      </w:pPr>
-      <w:r>
-        <w:t>• Insufficient focus on small business specific needs and workflows</w:t>
-      </w:r>
+      <w:r>
+        <w:rPr>
+          <w:rFonts w:eastAsia="Times New Roman" w:cstheme="minorHAnsi"/>
+          <w:sz w:val="22"/>
+          <w:szCs w:val="22"/>
+          <w:lang w:eastAsia="en-IN"/>
+        </w:rPr>
+        <w:br/>
+        <w:t xml:space="preserve">• Fewer customization options for particular business needs; </w:t>
+      </w:r>
+    </w:p>
+    <w:p>
+      <w:pPr>
+        <w:spacing w:line="360" w:lineRule="auto"/>
+        <w:rPr>
+          <w:rFonts w:eastAsia="Times New Roman" w:cstheme="minorHAnsi"/>
+          <w:sz w:val="22"/>
+          <w:szCs w:val="22"/>
+          <w:lang w:eastAsia="en-IN"/>
+        </w:rPr>
+      </w:pPr>
+      <w:r>
+        <w:rPr>
+          <w:rFonts w:eastAsia="Times New Roman" w:cstheme="minorHAnsi"/>
+          <w:sz w:val="22"/>
+          <w:szCs w:val="22"/>
+          <w:lang w:eastAsia="en-IN"/>
+        </w:rPr>
+        <w:t xml:space="preserve">• Outdated interfaces and poor user experience in many solutions; </w:t>
+      </w:r>
+    </w:p>
+    <w:p>
+      <w:pPr>
+        <w:spacing w:after="0" w:line="360" w:lineRule="auto"/>
+        <w:rPr>
+          <w:rFonts w:eastAsia="Times New Roman" w:cstheme="minorHAnsi"/>
+          <w:sz w:val="22"/>
+          <w:szCs w:val="22"/>
+          <w:lang w:eastAsia="en-IN"/>
+        </w:rPr>
+      </w:pPr>
+      <w:r>
+        <w:rPr>
+          <w:rFonts w:eastAsia="Times New Roman" w:cstheme="minorHAnsi"/>
+          <w:sz w:val="22"/>
+          <w:szCs w:val="22"/>
+          <w:lang w:eastAsia="en-IN"/>
+        </w:rPr>
+        <w:t xml:space="preserve">• Absence of contemporary web-based architecture in reasonably priced solutions; </w:t>
+      </w:r>
+    </w:p>
+    <w:p>
+      <w:pPr>
+        <w:spacing w:after="0" w:line="360" w:lineRule="auto"/>
+        <w:rPr>
+          <w:rFonts w:eastAsia="Times New Roman" w:cstheme="minorHAnsi"/>
+          <w:sz w:val="22"/>
+          <w:szCs w:val="22"/>
+          <w:lang w:eastAsia="en-IN"/>
+        </w:rPr>
+      </w:pPr>
+    </w:p>
+    <w:p>
+      <w:pPr>
+        <w:spacing w:after="0" w:line="360" w:lineRule="auto"/>
+        <w:rPr>
+          <w:rFonts w:eastAsia="Times New Roman" w:cstheme="minorHAnsi"/>
+          <w:sz w:val="22"/>
+          <w:szCs w:val="22"/>
+          <w:lang w:eastAsia="en-IN"/>
+        </w:rPr>
+      </w:pPr>
+      <w:r>
+        <w:rPr>
+          <w:rFonts w:eastAsia="Times New Roman" w:cstheme="minorHAnsi"/>
+          <w:sz w:val="22"/>
+          <w:szCs w:val="22"/>
+          <w:lang w:eastAsia="en-IN"/>
+        </w:rPr>
+        <w:t>• Inadequate attention to the needs and workflows of small businesses</w:t>
+      </w:r>
+    </w:p>
+    <w:p>
+      <w:pPr>
+        <w:spacing w:after="0" w:line="360" w:lineRule="auto"/>
+        <w:rPr>
+          <w:rFonts w:eastAsia="Times New Roman" w:cstheme="minorHAnsi"/>
+          <w:sz w:val="22"/>
+          <w:szCs w:val="22"/>
+          <w:lang w:eastAsia="en-IN"/>
+        </w:rPr>
+      </w:pPr>
     </w:p>
     <w:p>
       <w:pPr>
@@ -4018,240 +4232,262 @@
     <w:p>
       <w:pPr>
         <w:spacing w:line="360" w:lineRule="auto"/>
-      </w:pPr>
-      <w:r>
+        <w:rPr>
+          <w:sz w:val="22"/>
+          <w:szCs w:val="22"/>
+        </w:rPr>
+      </w:pPr>
+      <w:r>
+        <w:rPr>
+          <w:sz w:val="22"/>
+          <w:szCs w:val="22"/>
+        </w:rPr>
         <w:t>Technical Approach:</w:t>
       </w:r>
     </w:p>
     <w:p>
       <w:pPr>
-        <w:pStyle w:val="ListBullet"/>
-        <w:numPr>
-          <w:ilvl w:val="0"/>
-          <w:numId w:val="0"/>
-        </w:numPr>
-        <w:spacing w:line="360" w:lineRule="auto"/>
-      </w:pPr>
-      <w:r>
-        <w:t>• Modern web technologies (Django + Next.js) for robust, scalable, and maintainable architecture</w:t>
-      </w:r>
-    </w:p>
-    <w:p>
-      <w:pPr>
-        <w:pStyle w:val="ListBullet"/>
-        <w:numPr>
-          <w:ilvl w:val="0"/>
-          <w:numId w:val="0"/>
-        </w:numPr>
-        <w:spacing w:line="360" w:lineRule="auto"/>
-      </w:pPr>
-      <w:r>
-        <w:t>• RESTful API design for clean separation of concerns and extensible codebase</w:t>
-      </w:r>
-    </w:p>
-    <w:p>
-      <w:pPr>
-        <w:pStyle w:val="ListBullet"/>
-        <w:numPr>
-          <w:ilvl w:val="0"/>
-          <w:numId w:val="0"/>
-        </w:numPr>
-        <w:spacing w:line="360" w:lineRule="auto"/>
-      </w:pPr>
-      <w:r>
-        <w:t>• PostgreSQL database for reliable data storage with ACID compliance</w:t>
-      </w:r>
-    </w:p>
-    <w:p>
-      <w:pPr>
-        <w:pStyle w:val="ListBullet"/>
-        <w:numPr>
-          <w:ilvl w:val="0"/>
-          <w:numId w:val="0"/>
-        </w:numPr>
-        <w:spacing w:line="360" w:lineRule="auto"/>
-      </w:pPr>
-      <w:r>
-        <w:t>• Responsive design for multi-device accessibility and modern user experience</w:t>
-      </w:r>
-    </w:p>
-    <w:p>
-      <w:pPr>
-        <w:spacing w:line="360" w:lineRule="auto"/>
-      </w:pPr>
-      <w:r>
+        <w:spacing w:line="360" w:lineRule="auto"/>
+        <w:rPr>
+          <w:sz w:val="22"/>
+          <w:szCs w:val="22"/>
+          <w:lang w:val="en-US"/>
+        </w:rPr>
+      </w:pPr>
+      <w:r>
+        <w:rPr>
+          <w:sz w:val="22"/>
+          <w:szCs w:val="22"/>
+          <w:lang w:val="en-US"/>
+        </w:rPr>
+        <w:t>• Django + Next.js, two contemporary web technologies, provide a stable, expandable, and maintainable architecture.</w:t>
+      </w:r>
+    </w:p>
+    <w:p>
+      <w:pPr>
+        <w:spacing w:line="360" w:lineRule="auto"/>
+        <w:rPr>
+          <w:sz w:val="22"/>
+          <w:szCs w:val="22"/>
+          <w:lang w:val="en-US"/>
+        </w:rPr>
+      </w:pPr>
+      <w:r>
+        <w:rPr>
+          <w:sz w:val="22"/>
+          <w:szCs w:val="22"/>
+          <w:lang w:val="en-US"/>
+        </w:rPr>
+        <w:t>• An extensible codebase and clear concern separation are achieved through the use of RESTful API design.</w:t>
+      </w:r>
+    </w:p>
+    <w:p>
+      <w:pPr>
+        <w:spacing w:line="360" w:lineRule="auto"/>
+        <w:rPr>
+          <w:sz w:val="22"/>
+          <w:szCs w:val="22"/>
+          <w:lang w:val="en-US"/>
+        </w:rPr>
+      </w:pPr>
+      <w:r>
+        <w:rPr>
+          <w:sz w:val="22"/>
+          <w:szCs w:val="22"/>
+          <w:lang w:val="en-US"/>
+        </w:rPr>
+        <w:t xml:space="preserve">• PostgreSQL database </w:t>
+      </w:r>
+      <w:proofErr w:type="gramStart"/>
+      <w:r>
+        <w:rPr>
+          <w:sz w:val="22"/>
+          <w:szCs w:val="22"/>
+          <w:lang w:val="en-US"/>
+        </w:rPr>
+        <w:t>for  data</w:t>
+      </w:r>
+      <w:proofErr w:type="gramEnd"/>
+      <w:r>
+        <w:rPr>
+          <w:sz w:val="22"/>
+          <w:szCs w:val="22"/>
+          <w:lang w:val="en-US"/>
+        </w:rPr>
+        <w:t xml:space="preserve"> storage that complies with ACID</w:t>
+      </w:r>
+    </w:p>
+    <w:p>
+      <w:pPr>
+        <w:spacing w:line="360" w:lineRule="auto"/>
+        <w:rPr>
+          <w:sz w:val="22"/>
+          <w:szCs w:val="22"/>
+          <w:lang w:val="en-US"/>
+        </w:rPr>
+      </w:pPr>
+      <w:r>
+        <w:rPr>
+          <w:sz w:val="22"/>
+          <w:szCs w:val="22"/>
+          <w:lang w:val="en-US"/>
+        </w:rPr>
+        <w:t xml:space="preserve">• Responsive design for a contemporary user experience and accessibility across multiple </w:t>
+      </w:r>
+      <w:r>
+        <w:rPr>
+          <w:sz w:val="22"/>
+          <w:szCs w:val="22"/>
+          <w:lang w:val="en-US"/>
+        </w:rPr>
+        <w:t>d</w:t>
+      </w:r>
+      <w:r>
+        <w:rPr>
+          <w:sz w:val="22"/>
+          <w:szCs w:val="22"/>
+          <w:lang w:val="en-US"/>
+        </w:rPr>
+        <w:t>evices</w:t>
+      </w:r>
+    </w:p>
+    <w:p>
+      <w:pPr>
+        <w:spacing w:line="360" w:lineRule="auto"/>
+        <w:rPr>
+          <w:sz w:val="22"/>
+          <w:szCs w:val="22"/>
+        </w:rPr>
+      </w:pPr>
+      <w:r>
+        <w:rPr>
+          <w:sz w:val="22"/>
+          <w:szCs w:val="22"/>
+        </w:rPr>
         <w:t>Innovative Features:</w:t>
       </w:r>
     </w:p>
     <w:p>
       <w:pPr>
-        <w:pStyle w:val="ListBullet"/>
-        <w:numPr>
-          <w:ilvl w:val="0"/>
-          <w:numId w:val="0"/>
-        </w:numPr>
-        <w:spacing w:line="360" w:lineRule="auto"/>
-      </w:pPr>
-      <w:r>
-        <w:t>• Integrated SMS notifications using Twilio API for real-time low stock alerts</w:t>
-      </w:r>
-    </w:p>
-    <w:p>
-      <w:pPr>
-        <w:pStyle w:val="ListBullet"/>
-        <w:numPr>
-          <w:ilvl w:val="0"/>
-          <w:numId w:val="0"/>
-        </w:numPr>
-        <w:spacing w:line="360" w:lineRule="auto"/>
-      </w:pPr>
-      <w:r>
-        <w:t>• Automated threshold monitoring with configurable alert settings</w:t>
-      </w:r>
-    </w:p>
-    <w:p>
-      <w:pPr>
-        <w:pStyle w:val="ListBullet"/>
-        <w:numPr>
-          <w:ilvl w:val="0"/>
-          <w:numId w:val="0"/>
-        </w:numPr>
-        <w:spacing w:line="360" w:lineRule="auto"/>
-      </w:pPr>
-      <w:r>
-        <w:t>• Real-time inventory updates during billing process with transaction rollback capabilities</w:t>
-      </w:r>
-    </w:p>
-    <w:p>
-      <w:pPr>
-        <w:pStyle w:val="ListBullet"/>
-        <w:numPr>
-          <w:ilvl w:val="0"/>
-          <w:numId w:val="0"/>
-        </w:numPr>
-        <w:spacing w:line="360" w:lineRule="auto"/>
-      </w:pPr>
-      <w:r>
-        <w:t>• Professional PDF invoice generation with customizable templates</w:t>
-      </w:r>
-    </w:p>
-    <w:p>
-      <w:pPr>
-        <w:pStyle w:val="ListBullet"/>
-        <w:numPr>
-          <w:ilvl w:val="0"/>
-          <w:numId w:val="0"/>
-        </w:numPr>
-        <w:spacing w:line="360" w:lineRule="auto"/>
-      </w:pPr>
-      <w:r>
-        <w:t>• Modern, intuitive interface designed specifically for non-technical users</w:t>
-      </w:r>
-    </w:p>
-    <w:p>
-      <w:pPr>
-        <w:pStyle w:val="ListBullet"/>
-        <w:numPr>
-          <w:ilvl w:val="0"/>
-          <w:numId w:val="0"/>
-        </w:numPr>
-        <w:spacing w:line="360" w:lineRule="auto"/>
-      </w:pPr>
-      <w:r>
-        <w:t>• Scalable architecture that can grow with business needs</w:t>
-      </w:r>
-    </w:p>
-    <w:p>
-      <w:pPr>
-        <w:pStyle w:val="ListBullet"/>
-        <w:numPr>
-          <w:ilvl w:val="0"/>
-          <w:numId w:val="0"/>
-        </w:numPr>
-        <w:spacing w:line="360" w:lineRule="auto"/>
-      </w:pPr>
-      <w:r>
-        <w:t xml:space="preserve">• </w:t>
-      </w:r>
-      <w:r>
-        <w:t>Barcode reader and AI image recognition for stock update</w:t>
-      </w:r>
-    </w:p>
-    <w:p>
-      <w:pPr>
-        <w:pStyle w:val="ListBullet"/>
-        <w:numPr>
-          <w:ilvl w:val="0"/>
-          <w:numId w:val="0"/>
-        </w:numPr>
-        <w:spacing w:line="360" w:lineRule="auto"/>
-      </w:pPr>
-    </w:p>
-    <w:p>
-      <w:pPr>
-        <w:spacing w:line="360" w:lineRule="auto"/>
-      </w:pPr>
-      <w:r>
-        <w:t>Methodology:</w:t>
-      </w:r>
-    </w:p>
-    <w:p>
-      <w:pPr>
-        <w:pStyle w:val="ListBullet"/>
-        <w:numPr>
-          <w:ilvl w:val="0"/>
-          <w:numId w:val="0"/>
-        </w:numPr>
-        <w:spacing w:line="360" w:lineRule="auto"/>
-      </w:pPr>
-      <w:r>
-        <w:t>• Agile development approach with iterative feedback and continuous improvement</w:t>
-      </w:r>
-    </w:p>
-    <w:p>
-      <w:pPr>
-        <w:pStyle w:val="ListBullet"/>
-        <w:numPr>
-          <w:ilvl w:val="0"/>
-          <w:numId w:val="0"/>
-        </w:numPr>
-        <w:spacing w:line="360" w:lineRule="auto"/>
-      </w:pPr>
-      <w:r>
-        <w:t>• User-centered design focusing on small business workflows and requirements</w:t>
-      </w:r>
-    </w:p>
-    <w:p>
-      <w:pPr>
-        <w:pStyle w:val="ListBullet"/>
-        <w:numPr>
-          <w:ilvl w:val="0"/>
-          <w:numId w:val="0"/>
-        </w:numPr>
-        <w:spacing w:line="360" w:lineRule="auto"/>
-      </w:pPr>
-      <w:r>
-        <w:t>• Test-driven development for reliable and maintainable code</w:t>
-      </w:r>
-    </w:p>
-    <w:p>
-      <w:pPr>
-        <w:pStyle w:val="ListBullet"/>
-        <w:numPr>
-          <w:ilvl w:val="0"/>
-          <w:numId w:val="0"/>
-        </w:numPr>
-        <w:spacing w:line="360" w:lineRule="auto"/>
-      </w:pPr>
-      <w:r>
-        <w:t>• Continuous integration and deployment for efficient development cycles</w:t>
-      </w:r>
-      <w:r>
-        <w:tab/>
-      </w:r>
-      <w:r>
-        <w:br w:type="page"/>
-      </w:r>
+        <w:spacing w:after="0" w:line="360" w:lineRule="auto"/>
+        <w:rPr>
+          <w:rFonts w:eastAsia="Times New Roman" w:cstheme="minorHAnsi"/>
+          <w:sz w:val="22"/>
+          <w:szCs w:val="22"/>
+          <w:lang w:eastAsia="en-IN"/>
+        </w:rPr>
+      </w:pPr>
+      <w:r>
+        <w:rPr>
+          <w:rFonts w:eastAsia="Times New Roman" w:cstheme="minorHAnsi"/>
+          <w:sz w:val="22"/>
+          <w:szCs w:val="22"/>
+          <w:lang w:eastAsia="en-IN"/>
+        </w:rPr>
+        <w:t xml:space="preserve">• Automated threshold monitoring with adjustable alert settings; </w:t>
+      </w:r>
+    </w:p>
+    <w:p>
+      <w:pPr>
+        <w:spacing w:after="0" w:line="360" w:lineRule="auto"/>
+        <w:rPr>
+          <w:rFonts w:eastAsia="Times New Roman" w:cstheme="minorHAnsi"/>
+          <w:sz w:val="22"/>
+          <w:szCs w:val="22"/>
+          <w:lang w:eastAsia="en-IN"/>
+        </w:rPr>
+      </w:pPr>
+    </w:p>
+    <w:p>
+      <w:pPr>
+        <w:spacing w:after="0" w:line="360" w:lineRule="auto"/>
+        <w:rPr>
+          <w:rFonts w:eastAsia="Times New Roman" w:cstheme="minorHAnsi"/>
+          <w:sz w:val="22"/>
+          <w:szCs w:val="22"/>
+          <w:lang w:eastAsia="en-IN"/>
+        </w:rPr>
+      </w:pPr>
+      <w:r>
+        <w:rPr>
+          <w:rFonts w:eastAsia="Times New Roman" w:cstheme="minorHAnsi"/>
+          <w:sz w:val="22"/>
+          <w:szCs w:val="22"/>
+          <w:lang w:eastAsia="en-IN"/>
+        </w:rPr>
+        <w:t>• Integrated SMS notifications for real-time low stock alerts via Twilio API</w:t>
+      </w:r>
+    </w:p>
+    <w:p>
+      <w:pPr>
+        <w:spacing w:after="0" w:line="360" w:lineRule="auto"/>
+        <w:rPr>
+          <w:rFonts w:eastAsia="Times New Roman" w:cstheme="minorHAnsi"/>
+          <w:sz w:val="22"/>
+          <w:szCs w:val="22"/>
+          <w:lang w:eastAsia="en-IN"/>
+        </w:rPr>
+      </w:pPr>
+      <w:r>
+        <w:rPr>
+          <w:rFonts w:eastAsia="Times New Roman" w:cstheme="minorHAnsi"/>
+          <w:sz w:val="22"/>
+          <w:szCs w:val="22"/>
+          <w:lang w:eastAsia="en-IN"/>
+        </w:rPr>
+        <w:br/>
+        <w:t xml:space="preserve">• Transaction rollback capabilities and real-time inventory updates throughout the billing process </w:t>
+      </w:r>
+      <w:r>
+        <w:rPr>
+          <w:rFonts w:eastAsia="Times New Roman" w:cstheme="minorHAnsi"/>
+          <w:sz w:val="22"/>
+          <w:szCs w:val="22"/>
+          <w:lang w:eastAsia="en-IN"/>
+        </w:rPr>
+        <w:br/>
+      </w:r>
+      <w:r>
+        <w:rPr>
+          <w:rFonts w:eastAsia="Times New Roman" w:cstheme="minorHAnsi"/>
+          <w:sz w:val="22"/>
+          <w:szCs w:val="22"/>
+          <w:lang w:eastAsia="en-IN"/>
+        </w:rPr>
+        <w:br/>
+        <w:t xml:space="preserve">• Expert creation of PDF invoices using editable templates Scalable architecture that can expand to meet business needs; a contemporary, user-friendly interface created especially for non-technical users </w:t>
+      </w:r>
+    </w:p>
+    <w:p>
+      <w:pPr>
+        <w:spacing w:after="0" w:line="360" w:lineRule="auto"/>
+        <w:rPr>
+          <w:rFonts w:eastAsia="Times New Roman" w:cstheme="minorHAnsi"/>
+          <w:sz w:val="22"/>
+          <w:szCs w:val="22"/>
+          <w:lang w:eastAsia="en-IN"/>
+        </w:rPr>
+      </w:pPr>
+      <w:r>
+        <w:rPr>
+          <w:rFonts w:eastAsia="Times New Roman" w:cstheme="minorHAnsi"/>
+          <w:sz w:val="22"/>
+          <w:szCs w:val="22"/>
+          <w:lang w:eastAsia="en-IN"/>
+        </w:rPr>
+        <w:br/>
+        <w:t>• AI image recognition and a barcode reader for stock updates</w:t>
+      </w:r>
+    </w:p>
+    <w:p>
+      <w:pPr>
+        <w:pStyle w:val="ListBullet"/>
+        <w:numPr>
+          <w:ilvl w:val="0"/>
+          <w:numId w:val="0"/>
+        </w:numPr>
+        <w:spacing w:line="360" w:lineRule="auto"/>
+      </w:pPr>
     </w:p>
     <w:p>
       <w:pPr>
@@ -4272,6 +4508,7 @@
     <w:p>
       <w:pPr>
         <w:pStyle w:val="NormalWeb"/>
+        <w:spacing w:line="360" w:lineRule="auto"/>
       </w:pPr>
       <w:r>
         <w:rPr>
@@ -4348,237 +4585,104 @@
           <w:color w:val="auto"/>
         </w:rPr>
         <w:lastRenderedPageBreak/>
-        <w:t>6. Future Enhancements/Research Directions</w:t>
-      </w:r>
-    </w:p>
-    <w:p>
-      <w:pPr>
-        <w:spacing w:line="360" w:lineRule="auto"/>
-      </w:pPr>
-      <w:r>
-        <w:t>Potential Improvements:</w:t>
-      </w:r>
-    </w:p>
-    <w:p>
-      <w:pPr>
-        <w:pStyle w:val="ListBullet"/>
-        <w:numPr>
-          <w:ilvl w:val="0"/>
-          <w:numId w:val="0"/>
-        </w:numPr>
-        <w:spacing w:line="360" w:lineRule="auto"/>
-      </w:pPr>
-      <w:r>
-        <w:t>• Multi-location support for businesses with multiple physical stores</w:t>
-      </w:r>
-    </w:p>
-    <w:p>
-      <w:pPr>
-        <w:pStyle w:val="ListBullet"/>
-        <w:numPr>
-          <w:ilvl w:val="0"/>
-          <w:numId w:val="0"/>
-        </w:numPr>
-        <w:spacing w:line="360" w:lineRule="auto"/>
-      </w:pPr>
-      <w:r>
-        <w:t>• Advanced analytics and business intelligence with predictive modeling</w:t>
-      </w:r>
-    </w:p>
-    <w:p>
-      <w:pPr>
-        <w:pStyle w:val="ListBullet"/>
-        <w:numPr>
-          <w:ilvl w:val="0"/>
-          <w:numId w:val="0"/>
-        </w:numPr>
-        <w:spacing w:line="360" w:lineRule="auto"/>
-      </w:pPr>
-      <w:r>
-        <w:t>• Mobile application development for iOS and Android platforms</w:t>
-      </w:r>
-    </w:p>
-    <w:p>
-      <w:pPr>
-        <w:pStyle w:val="ListBullet"/>
-        <w:numPr>
-          <w:ilvl w:val="0"/>
-          <w:numId w:val="0"/>
-        </w:numPr>
-        <w:spacing w:line="360" w:lineRule="auto"/>
-      </w:pPr>
-      <w:r>
-        <w:t>• Integration with popular accounting software (QuickBooks, Xero)</w:t>
-      </w:r>
-    </w:p>
-    <w:p>
-      <w:pPr>
-        <w:pStyle w:val="ListBullet"/>
-        <w:numPr>
-          <w:ilvl w:val="0"/>
-          <w:numId w:val="0"/>
-        </w:numPr>
-        <w:spacing w:line="360" w:lineRule="auto"/>
-      </w:pPr>
-      <w:r>
-        <w:t>• Advanced reporting with customizable dashboards and data visualization</w:t>
-      </w:r>
-    </w:p>
-    <w:p>
-      <w:pPr>
-        <w:pStyle w:val="ListBullet"/>
-        <w:numPr>
-          <w:ilvl w:val="0"/>
-          <w:numId w:val="0"/>
-        </w:numPr>
-        <w:spacing w:line="360" w:lineRule="auto"/>
-      </w:pPr>
-      <w:r>
-        <w:t>• Multi-language support for international business operations</w:t>
-      </w:r>
-    </w:p>
-    <w:p>
-      <w:pPr>
-        <w:pStyle w:val="ListBullet"/>
-        <w:numPr>
-          <w:ilvl w:val="0"/>
-          <w:numId w:val="0"/>
-        </w:numPr>
-        <w:spacing w:line="360" w:lineRule="auto"/>
-      </w:pPr>
-      <w:r>
-        <w:t>• Cloud deployment options with automatic scaling capabilities</w:t>
-      </w:r>
-    </w:p>
-    <w:p>
-      <w:pPr>
-        <w:pStyle w:val="ListBullet"/>
-        <w:numPr>
-          <w:ilvl w:val="0"/>
-          <w:numId w:val="0"/>
-        </w:numPr>
-        <w:spacing w:line="360" w:lineRule="auto"/>
-      </w:pPr>
-      <w:r>
-        <w:t>• Advanced user role management with granular permissions</w:t>
-      </w:r>
-    </w:p>
-    <w:p>
-      <w:pPr>
-        <w:pStyle w:val="ListBullet"/>
-        <w:numPr>
-          <w:ilvl w:val="0"/>
-          <w:numId w:val="0"/>
-        </w:numPr>
-        <w:spacing w:line="360" w:lineRule="auto"/>
-      </w:pPr>
-      <w:r>
-        <w:t>• Integration with e-commerce platforms for online sales management</w:t>
-      </w:r>
-    </w:p>
-    <w:p>
-      <w:pPr>
-        <w:spacing w:line="360" w:lineRule="auto"/>
-      </w:pPr>
-      <w:r>
-        <w:t>Research Directions:</w:t>
-      </w:r>
-    </w:p>
-    <w:p>
-      <w:pPr>
-        <w:pStyle w:val="ListBullet"/>
-        <w:numPr>
-          <w:ilvl w:val="0"/>
-          <w:numId w:val="0"/>
-        </w:numPr>
-        <w:spacing w:line="360" w:lineRule="auto"/>
-      </w:pPr>
-      <w:r>
-        <w:t>• Machine learning algorithms for demand forecasting and inventory optimization</w:t>
-      </w:r>
-    </w:p>
-    <w:p>
-      <w:pPr>
-        <w:pStyle w:val="ListBullet"/>
-        <w:numPr>
-          <w:ilvl w:val="0"/>
-          <w:numId w:val="0"/>
-        </w:numPr>
-        <w:spacing w:line="360" w:lineRule="auto"/>
-      </w:pPr>
-      <w:r>
-        <w:t>• IoT integration for automated inventory tracking and monitoring</w:t>
-      </w:r>
-    </w:p>
-    <w:p>
-      <w:pPr>
-        <w:pStyle w:val="ListBullet"/>
-        <w:numPr>
-          <w:ilvl w:val="0"/>
-          <w:numId w:val="0"/>
-        </w:numPr>
-        <w:spacing w:line="360" w:lineRule="auto"/>
-      </w:pPr>
-      <w:r>
-        <w:t>• Blockchain technology for supply chain transparency and verification</w:t>
-      </w:r>
-    </w:p>
-    <w:p>
-      <w:pPr>
-        <w:pStyle w:val="ListBullet"/>
-        <w:numPr>
-          <w:ilvl w:val="0"/>
-          <w:numId w:val="0"/>
-        </w:numPr>
-        <w:spacing w:line="360" w:lineRule="auto"/>
-      </w:pPr>
-      <w:r>
-        <w:t>• AI-powered customer behavior analysis and personalized recommendations</w:t>
-      </w:r>
-    </w:p>
-    <w:p>
-      <w:pPr>
-        <w:pStyle w:val="ListBullet"/>
-        <w:numPr>
-          <w:ilvl w:val="0"/>
-          <w:numId w:val="0"/>
-        </w:numPr>
-        <w:spacing w:line="360" w:lineRule="auto"/>
-      </w:pPr>
-      <w:r>
-        <w:t>• Natural language processing for voice-activated inventory management</w:t>
-      </w:r>
-    </w:p>
-    <w:p>
-      <w:pPr>
-        <w:pStyle w:val="ListBullet"/>
-        <w:numPr>
-          <w:ilvl w:val="0"/>
-          <w:numId w:val="0"/>
-        </w:numPr>
-        <w:spacing w:line="360" w:lineRule="auto"/>
-      </w:pPr>
-      <w:r>
-        <w:t>• Advanced data analytics for business performance optimization</w:t>
-      </w:r>
-    </w:p>
-    <w:p>
-      <w:pPr>
-        <w:pStyle w:val="ListBullet"/>
-        <w:numPr>
-          <w:ilvl w:val="0"/>
-          <w:numId w:val="0"/>
-        </w:numPr>
-        <w:spacing w:line="360" w:lineRule="auto"/>
-      </w:pPr>
-      <w:r>
-        <w:t>• Integration with smart devices for automated inventory updates</w:t>
-      </w:r>
-    </w:p>
-    <w:p>
-      <w:pPr>
-        <w:spacing w:line="360" w:lineRule="auto"/>
-      </w:pPr>
+        <w:t>6. Future Enhancements</w:t>
+      </w:r>
+    </w:p>
+    <w:p>
+      <w:pPr>
+        <w:spacing w:line="360" w:lineRule="auto"/>
+        <w:rPr>
+          <w:sz w:val="22"/>
+          <w:szCs w:val="22"/>
+        </w:rPr>
+      </w:pPr>
+      <w:r>
+        <w:rPr>
+          <w:sz w:val="22"/>
+          <w:szCs w:val="22"/>
+        </w:rPr>
+        <w:t xml:space="preserve">Possible enhancements include: </w:t>
+      </w:r>
+    </w:p>
+    <w:p>
+      <w:pPr>
+        <w:spacing w:line="360" w:lineRule="auto"/>
+        <w:rPr>
+          <w:sz w:val="22"/>
+          <w:szCs w:val="22"/>
+        </w:rPr>
+      </w:pPr>
+      <w:r>
+        <w:rPr>
+          <w:sz w:val="22"/>
+          <w:szCs w:val="22"/>
+        </w:rPr>
+        <w:t xml:space="preserve">• Support for multiple locations for companies with several physical stores; </w:t>
+      </w:r>
+    </w:p>
+    <w:p>
+      <w:pPr>
+        <w:spacing w:line="360" w:lineRule="auto"/>
+        <w:rPr>
+          <w:sz w:val="22"/>
+          <w:szCs w:val="22"/>
+        </w:rPr>
+      </w:pPr>
+      <w:r>
+        <w:rPr>
+          <w:sz w:val="22"/>
+          <w:szCs w:val="22"/>
+        </w:rPr>
+        <w:t xml:space="preserve">• Predictive </w:t>
+      </w:r>
+      <w:proofErr w:type="spellStart"/>
+      <w:r>
+        <w:rPr>
+          <w:sz w:val="22"/>
+          <w:szCs w:val="22"/>
+        </w:rPr>
+        <w:t>modeling</w:t>
+      </w:r>
+      <w:proofErr w:type="spellEnd"/>
+      <w:r>
+        <w:rPr>
+          <w:sz w:val="22"/>
+          <w:szCs w:val="22"/>
+        </w:rPr>
+        <w:t xml:space="preserve"> and advanced analytics and business intelligence</w:t>
+      </w:r>
+    </w:p>
+    <w:p>
+      <w:pPr>
+        <w:spacing w:line="360" w:lineRule="auto"/>
+        <w:rPr>
+          <w:sz w:val="22"/>
+          <w:szCs w:val="22"/>
+        </w:rPr>
+      </w:pPr>
+      <w:r>
+        <w:rPr>
+          <w:sz w:val="22"/>
+          <w:szCs w:val="22"/>
+        </w:rPr>
+        <w:t xml:space="preserve">• Developing mobile applications for iOS and Android platforms; </w:t>
+      </w:r>
+    </w:p>
+    <w:p>
+      <w:pPr>
+        <w:spacing w:line="360" w:lineRule="auto"/>
+        <w:rPr>
+          <w:sz w:val="22"/>
+          <w:szCs w:val="22"/>
+        </w:rPr>
+      </w:pPr>
+      <w:r>
+        <w:rPr>
+          <w:sz w:val="22"/>
+          <w:szCs w:val="22"/>
+        </w:rPr>
+        <w:t>• Integration with e-commerce platforms for online sales management;</w:t>
+      </w:r>
     </w:p>
     <w:p>
       <w:pPr>
@@ -4589,9 +4693,16 @@
         </w:numPr>
         <w:spacing w:line="360" w:lineRule="auto"/>
       </w:pPr>
-      <w:r>
-        <w:br w:type="page"/>
-      </w:r>
+    </w:p>
+    <w:p>
+      <w:pPr>
+        <w:pStyle w:val="ListNumber"/>
+        <w:numPr>
+          <w:ilvl w:val="0"/>
+          <w:numId w:val="0"/>
+        </w:numPr>
+        <w:spacing w:line="360" w:lineRule="auto"/>
+      </w:pPr>
     </w:p>
     <w:p>
       <w:pPr>
@@ -4605,48 +4716,64 @@
         <w:rPr>
           <w:color w:val="auto"/>
         </w:rPr>
-        <w:lastRenderedPageBreak/>
         <w:t>AI Tool Usage Disclosure</w:t>
       </w:r>
     </w:p>
     <w:p>
       <w:pPr>
         <w:spacing w:line="360" w:lineRule="auto"/>
-      </w:pPr>
-      <w:r>
-        <w:t xml:space="preserve">This Software Requirements Specification document was primarily developed by the student, </w:t>
-      </w:r>
-      <w:r>
-        <w:t xml:space="preserve">Jayakrishnan </w:t>
+        <w:rPr>
+          <w:sz w:val="22"/>
+          <w:szCs w:val="22"/>
+        </w:rPr>
+      </w:pPr>
+      <w:r>
+        <w:rPr>
+          <w:sz w:val="22"/>
+          <w:szCs w:val="22"/>
+        </w:rPr>
+        <w:t xml:space="preserve">This Software Requirements Specification document was primarily developed by the student, Jayakrishnan </w:t>
       </w:r>
       <w:proofErr w:type="gramStart"/>
       <w:r>
+        <w:rPr>
+          <w:sz w:val="22"/>
+          <w:szCs w:val="22"/>
+        </w:rPr>
         <w:t>j(</w:t>
       </w:r>
       <w:proofErr w:type="gramEnd"/>
       <w:r>
-        <w:t>Reg No: 24pmc122)</w:t>
-      </w:r>
-      <w:r>
-        <w:t xml:space="preserve"> AI tools </w:t>
-      </w:r>
-      <w:r>
-        <w:t>like cursor and chat-</w:t>
+        <w:rPr>
+          <w:sz w:val="22"/>
+          <w:szCs w:val="22"/>
+        </w:rPr>
+        <w:t>Reg No: 24pmc122) AI tools like cursor and chat-</w:t>
       </w:r>
       <w:proofErr w:type="spellStart"/>
       <w:r>
+        <w:rPr>
+          <w:sz w:val="22"/>
+          <w:szCs w:val="22"/>
+        </w:rPr>
         <w:t>gpt</w:t>
       </w:r>
       <w:proofErr w:type="spellEnd"/>
       <w:r>
-        <w:t xml:space="preserve"> </w:t>
-      </w:r>
-      <w:r>
-        <w:t>were utilized to assist with brainstorming initial concepts for user roles, non-functional requirements, and for proofreading grammatical errors. All core analysis, detailed requirements, and critical decision-making reflect the original work and understanding of the author.</w:t>
-      </w:r>
-    </w:p>
-    <w:p>
-      <w:pPr>
+        <w:rPr>
+          <w:sz w:val="22"/>
+          <w:szCs w:val="22"/>
+        </w:rPr>
+        <w:t xml:space="preserve"> were utilized to assist with brainstorming initial concepts for user roles, non-functional requirements, and for proofreading grammatical errors. All core analysis, detailed requirements, and critical decision-making reflect the original work and understanding of the author.</w:t>
+      </w:r>
+    </w:p>
+    <w:p>
+      <w:pPr>
+        <w:pStyle w:val="ListNumber"/>
+        <w:numPr>
+          <w:ilvl w:val="0"/>
+          <w:numId w:val="0"/>
+        </w:numPr>
         <w:spacing w:line="360" w:lineRule="auto"/>
       </w:pPr>
     </w:p>
@@ -4699,7 +4826,7 @@
         <v:path o:extrusionok="f" gradientshapeok="t" o:connecttype="rect"/>
         <o:lock v:ext="edit" aspectratio="t"/>
       </v:shapetype>
-      <v:shape id="_x0000_i1093" type="#_x0000_t75" style="width:6pt;height:6pt;visibility:visible;mso-wrap-style:square" o:bullet="t">
+      <v:shape id="_x0000_i1076" type="#_x0000_t75" style="width:6.1pt;height:6.1pt;visibility:visible;mso-wrap-style:square" o:bullet="t">
         <v:imagedata r:id="rId1" o:title=""/>
         <o:lock v:ext="edit" aspectratio="f"/>
       </v:shape>
@@ -4980,6 +5107,119 @@
     </w:lvl>
   </w:abstractNum>
   <w:abstractNum w:abstractNumId="4" w15:restartNumberingAfterBreak="0">
+    <w:nsid w:val="13B707C9"/>
+    <w:multiLevelType w:val="hybridMultilevel"/>
+    <w:tmpl w:val="CF44DCC8"/>
+    <w:lvl w:ilvl="0" w:tplc="40090001">
+      <w:start w:val="1"/>
+      <w:numFmt w:val="bullet"/>
+      <w:lvlText w:val=""/>
+      <w:lvlJc w:val="left"/>
+      <w:pPr>
+        <w:ind w:left="720" w:hanging="360"/>
+      </w:pPr>
+      <w:rPr>
+        <w:rFonts w:ascii="Symbol" w:hAnsi="Symbol" w:hint="default"/>
+      </w:rPr>
+    </w:lvl>
+    <w:lvl w:ilvl="1" w:tplc="40090003" w:tentative="1">
+      <w:start w:val="1"/>
+      <w:numFmt w:val="bullet"/>
+      <w:lvlText w:val="o"/>
+      <w:lvlJc w:val="left"/>
+      <w:pPr>
+        <w:ind w:left="1440" w:hanging="360"/>
+      </w:pPr>
+      <w:rPr>
+        <w:rFonts w:ascii="Courier New" w:hAnsi="Courier New" w:cs="Courier New" w:hint="default"/>
+      </w:rPr>
+    </w:lvl>
+    <w:lvl w:ilvl="2" w:tplc="40090005" w:tentative="1">
+      <w:start w:val="1"/>
+      <w:numFmt w:val="bullet"/>
+      <w:lvlText w:val=""/>
+      <w:lvlJc w:val="left"/>
+      <w:pPr>
+        <w:ind w:left="2160" w:hanging="360"/>
+      </w:pPr>
+      <w:rPr>
+        <w:rFonts w:ascii="Wingdings" w:hAnsi="Wingdings" w:hint="default"/>
+      </w:rPr>
+    </w:lvl>
+    <w:lvl w:ilvl="3" w:tplc="40090001" w:tentative="1">
+      <w:start w:val="1"/>
+      <w:numFmt w:val="bullet"/>
+      <w:lvlText w:val=""/>
+      <w:lvlJc w:val="left"/>
+      <w:pPr>
+        <w:ind w:left="2880" w:hanging="360"/>
+      </w:pPr>
+      <w:rPr>
+        <w:rFonts w:ascii="Symbol" w:hAnsi="Symbol" w:hint="default"/>
+      </w:rPr>
+    </w:lvl>
+    <w:lvl w:ilvl="4" w:tplc="40090003" w:tentative="1">
+      <w:start w:val="1"/>
+      <w:numFmt w:val="bullet"/>
+      <w:lvlText w:val="o"/>
+      <w:lvlJc w:val="left"/>
+      <w:pPr>
+        <w:ind w:left="3600" w:hanging="360"/>
+      </w:pPr>
+      <w:rPr>
+        <w:rFonts w:ascii="Courier New" w:hAnsi="Courier New" w:cs="Courier New" w:hint="default"/>
+      </w:rPr>
+    </w:lvl>
+    <w:lvl w:ilvl="5" w:tplc="40090005" w:tentative="1">
+      <w:start w:val="1"/>
+      <w:numFmt w:val="bullet"/>
+      <w:lvlText w:val=""/>
+      <w:lvlJc w:val="left"/>
+      <w:pPr>
+        <w:ind w:left="4320" w:hanging="360"/>
+      </w:pPr>
+      <w:rPr>
+        <w:rFonts w:ascii="Wingdings" w:hAnsi="Wingdings" w:hint="default"/>
+      </w:rPr>
+    </w:lvl>
+    <w:lvl w:ilvl="6" w:tplc="40090001" w:tentative="1">
+      <w:start w:val="1"/>
+      <w:numFmt w:val="bullet"/>
+      <w:lvlText w:val=""/>
+      <w:lvlJc w:val="left"/>
+      <w:pPr>
+        <w:ind w:left="5040" w:hanging="360"/>
+      </w:pPr>
+      <w:rPr>
+        <w:rFonts w:ascii="Symbol" w:hAnsi="Symbol" w:hint="default"/>
+      </w:rPr>
+    </w:lvl>
+    <w:lvl w:ilvl="7" w:tplc="40090003" w:tentative="1">
+      <w:start w:val="1"/>
+      <w:numFmt w:val="bullet"/>
+      <w:lvlText w:val="o"/>
+      <w:lvlJc w:val="left"/>
+      <w:pPr>
+        <w:ind w:left="5760" w:hanging="360"/>
+      </w:pPr>
+      <w:rPr>
+        <w:rFonts w:ascii="Courier New" w:hAnsi="Courier New" w:cs="Courier New" w:hint="default"/>
+      </w:rPr>
+    </w:lvl>
+    <w:lvl w:ilvl="8" w:tplc="40090005" w:tentative="1">
+      <w:start w:val="1"/>
+      <w:numFmt w:val="bullet"/>
+      <w:lvlText w:val=""/>
+      <w:lvlJc w:val="left"/>
+      <w:pPr>
+        <w:ind w:left="6480" w:hanging="360"/>
+      </w:pPr>
+      <w:rPr>
+        <w:rFonts w:ascii="Wingdings" w:hAnsi="Wingdings" w:hint="default"/>
+      </w:rPr>
+    </w:lvl>
+  </w:abstractNum>
+  <w:abstractNum w:abstractNumId="5" w15:restartNumberingAfterBreak="0">
     <w:nsid w:val="1DAA425B"/>
     <w:multiLevelType w:val="multilevel"/>
     <w:tmpl w:val="4009001F"/>
@@ -5065,7 +5305,7 @@
       </w:pPr>
     </w:lvl>
   </w:abstractNum>
-  <w:abstractNum w:abstractNumId="5" w15:restartNumberingAfterBreak="0">
+  <w:abstractNum w:abstractNumId="6" w15:restartNumberingAfterBreak="0">
     <w:nsid w:val="24FF0156"/>
     <w:multiLevelType w:val="multilevel"/>
     <w:tmpl w:val="2B9C8C74"/>
@@ -5208,7 +5448,7 @@
       </w:rPr>
     </w:lvl>
   </w:abstractNum>
-  <w:abstractNum w:abstractNumId="6" w15:restartNumberingAfterBreak="0">
+  <w:abstractNum w:abstractNumId="7" w15:restartNumberingAfterBreak="0">
     <w:nsid w:val="45092913"/>
     <w:multiLevelType w:val="hybridMultilevel"/>
     <w:tmpl w:val="D450B7F0"/>
@@ -5330,7 +5570,7 @@
       </w:rPr>
     </w:lvl>
   </w:abstractNum>
-  <w:abstractNum w:abstractNumId="7" w15:restartNumberingAfterBreak="0">
+  <w:abstractNum w:abstractNumId="8" w15:restartNumberingAfterBreak="0">
     <w:nsid w:val="5AE133DD"/>
     <w:multiLevelType w:val="hybridMultilevel"/>
     <w:tmpl w:val="88827F74"/>
@@ -5416,7 +5656,7 @@
       </w:pPr>
     </w:lvl>
   </w:abstractNum>
-  <w:abstractNum w:abstractNumId="8" w15:restartNumberingAfterBreak="0">
+  <w:abstractNum w:abstractNumId="9" w15:restartNumberingAfterBreak="0">
     <w:nsid w:val="5FDF396D"/>
     <w:multiLevelType w:val="hybridMultilevel"/>
     <w:tmpl w:val="95243172"/>
@@ -5502,7 +5742,7 @@
       </w:pPr>
     </w:lvl>
   </w:abstractNum>
-  <w:abstractNum w:abstractNumId="9" w15:restartNumberingAfterBreak="0">
+  <w:abstractNum w:abstractNumId="10" w15:restartNumberingAfterBreak="0">
     <w:nsid w:val="6B2D7308"/>
     <w:multiLevelType w:val="multilevel"/>
     <w:tmpl w:val="4009001F"/>
@@ -5588,7 +5828,7 @@
       </w:pPr>
     </w:lvl>
   </w:abstractNum>
-  <w:abstractNum w:abstractNumId="10" w15:restartNumberingAfterBreak="0">
+  <w:abstractNum w:abstractNumId="11" w15:restartNumberingAfterBreak="0">
     <w:nsid w:val="796446E7"/>
     <w:multiLevelType w:val="multilevel"/>
     <w:tmpl w:val="B1F2227E"/>
@@ -5738,31 +5978,34 @@
     <w:abstractNumId w:val="2"/>
   </w:num>
   <w:num w:numId="3">
+    <w:abstractNumId w:val="11"/>
+  </w:num>
+  <w:num w:numId="4">
+    <w:abstractNumId w:val="8"/>
+  </w:num>
+  <w:num w:numId="5">
+    <w:abstractNumId w:val="9"/>
+  </w:num>
+  <w:num w:numId="6">
+    <w:abstractNumId w:val="5"/>
+  </w:num>
+  <w:num w:numId="7">
     <w:abstractNumId w:val="10"/>
   </w:num>
-  <w:num w:numId="4">
+  <w:num w:numId="8">
     <w:abstractNumId w:val="7"/>
   </w:num>
-  <w:num w:numId="5">
-    <w:abstractNumId w:val="8"/>
-  </w:num>
-  <w:num w:numId="6">
-    <w:abstractNumId w:val="4"/>
-  </w:num>
-  <w:num w:numId="7">
-    <w:abstractNumId w:val="9"/>
-  </w:num>
-  <w:num w:numId="8">
+  <w:num w:numId="9">
     <w:abstractNumId w:val="6"/>
-  </w:num>
-  <w:num w:numId="9">
-    <w:abstractNumId w:val="5"/>
   </w:num>
   <w:num w:numId="10">
     <w:abstractNumId w:val="1"/>
   </w:num>
   <w:num w:numId="11">
     <w:abstractNumId w:val="0"/>
+  </w:num>
+  <w:num w:numId="12">
+    <w:abstractNumId w:val="4"/>
   </w:num>
 </w:numbering>
 </file>
@@ -6378,7 +6621,6 @@
   <w:style w:type="character" w:default="1" w:styleId="DefaultParagraphFont">
     <w:name w:val="Default Paragraph Font"/>
     <w:uiPriority w:val="1"/>
-    <w:semiHidden/>
     <w:unhideWhenUsed/>
   </w:style>
   <w:style w:type="table" w:default="1" w:styleId="TableNormal">

</xml_diff>